<commit_message>
Minor changes and synopsis
</commit_message>
<xml_diff>
--- a/WeatherAarhusGroup022/SMAP Synopsis.docx
+++ b/WeatherAarhusGroup022/SMAP Synopsis.docx
@@ -1,6 +1,6 @@
 
 <file path=word/document.xml><?xml version="1.0" encoding="utf-8"?>
-<w:document xmlns:wpc="http://schemas.microsoft.com/office/word/2010/wordprocessingCanvas" xmlns:cx="http://schemas.microsoft.com/office/drawing/2014/chartex" xmlns:cx1="http://schemas.microsoft.com/office/drawing/2015/9/8/chartex" xmlns:cx2="http://schemas.microsoft.com/office/drawing/2015/10/21/chartex" xmlns:cx3="http://schemas.microsoft.com/office/drawing/2016/5/9/chartex" xmlns:cx4="http://schemas.microsoft.com/office/drawing/2016/5/10/chartex" xmlns:cx5="http://schemas.microsoft.com/office/drawing/2016/5/11/chartex" xmlns:mc="http://schemas.openxmlformats.org/markup-compatibility/2006" xmlns:o="urn:schemas-microsoft-com:office:office" xmlns:r="http://schemas.openxmlformats.org/officeDocument/2006/relationships" xmlns:m="http://schemas.openxmlformats.org/officeDocument/2006/math" xmlns:v="urn:schemas-microsoft-com:vml" xmlns:wp14="http://schemas.microsoft.com/office/word/2010/wordprocessingDrawing" xmlns:wp="http://schemas.openxmlformats.org/drawingml/2006/wordprocessingDrawing" xmlns:w10="urn:schemas-microsoft-com:office:word" xmlns:w="http://schemas.openxmlformats.org/wordprocessingml/2006/main" xmlns:w14="http://schemas.microsoft.com/office/word/2010/wordml" xmlns:w15="http://schemas.microsoft.com/office/word/2012/wordml" xmlns:w16se="http://schemas.microsoft.com/office/word/2015/wordml/symex" xmlns:wpg="http://schemas.microsoft.com/office/word/2010/wordprocessingGroup" xmlns:wpi="http://schemas.microsoft.com/office/word/2010/wordprocessingInk" xmlns:wne="http://schemas.microsoft.com/office/word/2006/wordml" xmlns:wps="http://schemas.microsoft.com/office/word/2010/wordprocessingShape" mc:Ignorable="w14 w15 w16se wp14">
+<w:document xmlns:wpc="http://schemas.microsoft.com/office/word/2010/wordprocessingCanvas" xmlns:mc="http://schemas.openxmlformats.org/markup-compatibility/2006" xmlns:o="urn:schemas-microsoft-com:office:office" xmlns:r="http://schemas.openxmlformats.org/officeDocument/2006/relationships" xmlns:m="http://schemas.openxmlformats.org/officeDocument/2006/math" xmlns:v="urn:schemas-microsoft-com:vml" xmlns:wp14="http://schemas.microsoft.com/office/word/2010/wordprocessingDrawing" xmlns:wp="http://schemas.openxmlformats.org/drawingml/2006/wordprocessingDrawing" xmlns:w10="urn:schemas-microsoft-com:office:word" xmlns:w="http://schemas.openxmlformats.org/wordprocessingml/2006/main" xmlns:w14="http://schemas.microsoft.com/office/word/2010/wordml" xmlns:w15="http://schemas.microsoft.com/office/word/2012/wordml" xmlns:wpg="http://schemas.microsoft.com/office/word/2010/wordprocessingGroup" xmlns:wpi="http://schemas.microsoft.com/office/word/2010/wordprocessingInk" xmlns:wne="http://schemas.microsoft.com/office/word/2006/wordml" xmlns:wps="http://schemas.microsoft.com/office/word/2010/wordprocessingShape" mc:Ignorable="w14 w15 wp14">
   <w:body>
     <w:p>
       <w:pPr>
@@ -47,6 +47,7 @@
           <w:lang w:val="en-US"/>
         </w:rPr>
       </w:pPr>
+      <w:proofErr w:type="spellStart"/>
       <w:r>
         <w:rPr>
           <w:b/>
@@ -54,17 +55,9 @@
           <w:szCs w:val="50"/>
           <w:lang w:val="en-US"/>
         </w:rPr>
-        <w:t xml:space="preserve">The </w:t>
-      </w:r>
-      <w:r>
-        <w:rPr>
-          <w:b/>
-          <w:sz w:val="50"/>
-          <w:szCs w:val="50"/>
-          <w:lang w:val="en-US"/>
-        </w:rPr>
-        <w:t>Mindful DJ</w:t>
-      </w:r>
+        <w:t>CrowdPlay</w:t>
+      </w:r>
+      <w:proofErr w:type="spellEnd"/>
     </w:p>
     <w:p>
       <w:pPr>
@@ -196,7 +189,15 @@
           <w:szCs w:val="28"/>
           <w:lang w:val="en-US"/>
         </w:rPr>
-        <w:t>XXXXXXXXXX</w:t>
+        <w:t>201404118</w:t>
+      </w:r>
+      <w:r>
+        <w:rPr>
+          <w:sz w:val="28"/>
+          <w:szCs w:val="28"/>
+          <w:lang w:val="en-US"/>
+        </w:rPr>
+        <w:tab/>
       </w:r>
       <w:r>
         <w:rPr>
@@ -221,24 +222,34 @@
           <w:szCs w:val="28"/>
           <w:lang w:val="en-US"/>
         </w:rPr>
-        <w:t xml:space="preserve"> Birkelund</w:t>
-      </w:r>
-    </w:p>
-    <w:p>
-      <w:pPr>
-        <w:rPr>
-          <w:sz w:val="28"/>
-          <w:szCs w:val="28"/>
-          <w:lang w:val="en-US"/>
-        </w:rPr>
-      </w:pPr>
-      <w:r>
-        <w:rPr>
-          <w:sz w:val="28"/>
-          <w:szCs w:val="28"/>
-          <w:lang w:val="en-US"/>
-        </w:rPr>
-        <w:t>XXXXXXXXXX</w:t>
+        <w:t xml:space="preserve"> </w:t>
+      </w:r>
+      <w:proofErr w:type="spellStart"/>
+      <w:r>
+        <w:rPr>
+          <w:sz w:val="28"/>
+          <w:szCs w:val="28"/>
+          <w:lang w:val="en-US"/>
+        </w:rPr>
+        <w:t>Birkelund</w:t>
+      </w:r>
+      <w:proofErr w:type="spellEnd"/>
+    </w:p>
+    <w:p>
+      <w:pPr>
+        <w:rPr>
+          <w:sz w:val="28"/>
+          <w:szCs w:val="28"/>
+          <w:lang w:val="en-US"/>
+        </w:rPr>
+      </w:pPr>
+      <w:r>
+        <w:rPr>
+          <w:sz w:val="28"/>
+          <w:szCs w:val="28"/>
+          <w:lang w:val="en-US"/>
+        </w:rPr>
+        <w:t>201271001</w:t>
       </w:r>
       <w:r>
         <w:rPr>
@@ -247,6 +258,21 @@
           <w:lang w:val="en-US"/>
         </w:rPr>
         <w:tab/>
+      </w:r>
+      <w:r>
+        <w:rPr>
+          <w:sz w:val="28"/>
+          <w:szCs w:val="28"/>
+          <w:lang w:val="en-US"/>
+        </w:rPr>
+        <w:tab/>
+      </w:r>
+      <w:r>
+        <w:rPr>
+          <w:sz w:val="28"/>
+          <w:szCs w:val="28"/>
+          <w:lang w:val="en-US"/>
+        </w:rPr>
         <w:t>Rune Rask</w:t>
       </w:r>
     </w:p>
@@ -264,7 +290,7 @@
           <w:szCs w:val="28"/>
           <w:lang w:val="en-US"/>
         </w:rPr>
-        <w:t>XXXXXXXXXX</w:t>
+        <w:t>20080899</w:t>
       </w:r>
       <w:r>
         <w:rPr>
@@ -273,8 +299,33 @@
           <w:lang w:val="en-US"/>
         </w:rPr>
         <w:tab/>
-        <w:t>Khaled G. Edwan</w:t>
-      </w:r>
+      </w:r>
+      <w:r>
+        <w:rPr>
+          <w:sz w:val="28"/>
+          <w:szCs w:val="28"/>
+          <w:lang w:val="en-US"/>
+        </w:rPr>
+        <w:tab/>
+      </w:r>
+      <w:r>
+        <w:rPr>
+          <w:sz w:val="28"/>
+          <w:szCs w:val="28"/>
+          <w:lang w:val="en-US"/>
+        </w:rPr>
+        <w:t xml:space="preserve">Khaled G. </w:t>
+      </w:r>
+      <w:proofErr w:type="spellStart"/>
+      <w:r>
+        <w:rPr>
+          <w:sz w:val="28"/>
+          <w:szCs w:val="28"/>
+          <w:lang w:val="en-US"/>
+        </w:rPr>
+        <w:t>Edwan</w:t>
+      </w:r>
+      <w:proofErr w:type="spellEnd"/>
     </w:p>
     <w:p>
       <w:pPr>
@@ -315,8 +366,18 @@
           <w:szCs w:val="28"/>
           <w:lang w:val="en-US"/>
         </w:rPr>
-        <w:t xml:space="preserve"> Hartogsohn</w:t>
-      </w:r>
+        <w:t xml:space="preserve"> </w:t>
+      </w:r>
+      <w:proofErr w:type="spellStart"/>
+      <w:r>
+        <w:rPr>
+          <w:sz w:val="28"/>
+          <w:szCs w:val="28"/>
+          <w:lang w:val="en-US"/>
+        </w:rPr>
+        <w:t>Hartogsohn</w:t>
+      </w:r>
+      <w:proofErr w:type="spellEnd"/>
     </w:p>
     <w:p>
       <w:pPr>
@@ -368,10 +429,21 @@
       </w:sdtEndPr>
       <w:sdtContent>
         <w:p>
+          <w:pPr>
+            <w:rPr>
+              <w:lang w:val="en-US"/>
+            </w:rPr>
+          </w:pPr>
           <w:r>
+            <w:rPr>
+              <w:lang w:val="en-US"/>
+            </w:rPr>
             <w:t>Content</w:t>
           </w:r>
           <w:r>
+            <w:rPr>
+              <w:lang w:val="en-US"/>
+            </w:rPr>
             <w:t>s</w:t>
           </w:r>
         </w:p>
@@ -391,16 +463,20 @@
             <w:fldChar w:fldCharType="begin"/>
           </w:r>
           <w:r>
+            <w:rPr>
+              <w:lang w:val="en-US"/>
+            </w:rPr>
             <w:instrText xml:space="preserve"> TOC \o "1-3" \h \z \u </w:instrText>
           </w:r>
           <w:r>
             <w:fldChar w:fldCharType="separate"/>
           </w:r>
-          <w:hyperlink w:anchor="_Toc481947732" w:history="1">
+          <w:hyperlink w:anchor="_Toc482010043" w:history="1">
             <w:r>
               <w:rPr>
                 <w:rStyle w:val="Hyperlink"/>
                 <w:noProof/>
+                <w:lang w:val="en-US"/>
               </w:rPr>
               <w:t>Vision</w:t>
             </w:r>
@@ -423,7 +499,7 @@
                 <w:noProof/>
                 <w:webHidden/>
               </w:rPr>
-              <w:instrText xml:space="preserve"> PAGEREF _Toc481947732 \h </w:instrText>
+              <w:instrText xml:space="preserve"> PAGEREF _Toc482010043 \h </w:instrText>
             </w:r>
             <w:r>
               <w:rPr>
@@ -466,11 +542,12 @@
               <w:lang w:eastAsia="da-DK"/>
             </w:rPr>
           </w:pPr>
-          <w:hyperlink w:anchor="_Toc481947733" w:history="1">
+          <w:hyperlink w:anchor="_Toc482010044" w:history="1">
             <w:r>
               <w:rPr>
                 <w:rStyle w:val="Hyperlink"/>
                 <w:noProof/>
+                <w:lang w:val="en-US"/>
               </w:rPr>
               <w:t>Context</w:t>
             </w:r>
@@ -493,7 +570,78 @@
                 <w:noProof/>
                 <w:webHidden/>
               </w:rPr>
-              <w:instrText xml:space="preserve"> PAGEREF _Toc481947733 \h </w:instrText>
+              <w:instrText xml:space="preserve"> PAGEREF _Toc482010044 \h </w:instrText>
+            </w:r>
+            <w:r>
+              <w:rPr>
+                <w:noProof/>
+                <w:webHidden/>
+              </w:rPr>
+            </w:r>
+            <w:r>
+              <w:rPr>
+                <w:noProof/>
+                <w:webHidden/>
+              </w:rPr>
+              <w:fldChar w:fldCharType="separate"/>
+            </w:r>
+            <w:r>
+              <w:rPr>
+                <w:noProof/>
+                <w:webHidden/>
+              </w:rPr>
+              <w:t>3</w:t>
+            </w:r>
+            <w:r>
+              <w:rPr>
+                <w:noProof/>
+                <w:webHidden/>
+              </w:rPr>
+              <w:fldChar w:fldCharType="end"/>
+            </w:r>
+          </w:hyperlink>
+        </w:p>
+        <w:p>
+          <w:pPr>
+            <w:pStyle w:val="Indholdsfortegnelse2"/>
+            <w:tabs>
+              <w:tab w:val="right" w:leader="dot" w:pos="9628"/>
+            </w:tabs>
+            <w:rPr>
+              <w:rFonts w:eastAsiaTheme="minorEastAsia"/>
+              <w:noProof/>
+              <w:lang w:eastAsia="da-DK"/>
+            </w:rPr>
+          </w:pPr>
+          <w:hyperlink w:anchor="_Toc482010045" w:history="1">
+            <w:r>
+              <w:rPr>
+                <w:rStyle w:val="Hyperlink"/>
+                <w:noProof/>
+                <w:lang w:val="en-US"/>
+              </w:rPr>
+              <w:t>How it works</w:t>
+            </w:r>
+            <w:r>
+              <w:rPr>
+                <w:noProof/>
+                <w:webHidden/>
+              </w:rPr>
+              <w:tab/>
+            </w:r>
+            <w:r>
+              <w:rPr>
+                <w:noProof/>
+                <w:webHidden/>
+              </w:rPr>
+              <w:fldChar w:fldCharType="begin"/>
+            </w:r>
+            <w:r>
+              <w:rPr>
+                <w:noProof/>
+                <w:webHidden/>
+              </w:rPr>
+              <w:instrText xml:space="preserve"> PAGEREF _Toc482010045 \h </w:instrText>
             </w:r>
             <w:r>
               <w:rPr>
@@ -536,11 +684,12 @@
               <w:lang w:eastAsia="da-DK"/>
             </w:rPr>
           </w:pPr>
-          <w:hyperlink w:anchor="_Toc481947734" w:history="1">
+          <w:hyperlink w:anchor="_Toc482010046" w:history="1">
             <w:r>
               <w:rPr>
                 <w:rStyle w:val="Hyperlink"/>
                 <w:noProof/>
+                <w:lang w:val="en-US"/>
               </w:rPr>
               <w:t>Early Design Overview</w:t>
             </w:r>
@@ -563,7 +712,7 @@
                 <w:noProof/>
                 <w:webHidden/>
               </w:rPr>
-              <w:instrText xml:space="preserve"> PAGEREF _Toc481947734 \h </w:instrText>
+              <w:instrText xml:space="preserve"> PAGEREF _Toc482010046 \h </w:instrText>
             </w:r>
             <w:r>
               <w:rPr>
@@ -584,6 +733,77 @@
                 <w:webHidden/>
               </w:rPr>
               <w:t>3</w:t>
+            </w:r>
+            <w:r>
+              <w:rPr>
+                <w:noProof/>
+                <w:webHidden/>
+              </w:rPr>
+              <w:fldChar w:fldCharType="end"/>
+            </w:r>
+          </w:hyperlink>
+        </w:p>
+        <w:p>
+          <w:pPr>
+            <w:pStyle w:val="Indholdsfortegnelse2"/>
+            <w:tabs>
+              <w:tab w:val="right" w:leader="dot" w:pos="9628"/>
+            </w:tabs>
+            <w:rPr>
+              <w:rFonts w:eastAsiaTheme="minorEastAsia"/>
+              <w:noProof/>
+              <w:lang w:eastAsia="da-DK"/>
+            </w:rPr>
+          </w:pPr>
+          <w:hyperlink w:anchor="_Toc482010047" w:history="1">
+            <w:r>
+              <w:rPr>
+                <w:rStyle w:val="Hyperlink"/>
+                <w:noProof/>
+                <w:lang w:val="en-US"/>
+              </w:rPr>
+              <w:t>Component model</w:t>
+            </w:r>
+            <w:r>
+              <w:rPr>
+                <w:noProof/>
+                <w:webHidden/>
+              </w:rPr>
+              <w:tab/>
+            </w:r>
+            <w:r>
+              <w:rPr>
+                <w:noProof/>
+                <w:webHidden/>
+              </w:rPr>
+              <w:fldChar w:fldCharType="begin"/>
+            </w:r>
+            <w:r>
+              <w:rPr>
+                <w:noProof/>
+                <w:webHidden/>
+              </w:rPr>
+              <w:instrText xml:space="preserve"> PAGEREF _Toc482010047 \h </w:instrText>
+            </w:r>
+            <w:r>
+              <w:rPr>
+                <w:noProof/>
+                <w:webHidden/>
+              </w:rPr>
+            </w:r>
+            <w:r>
+              <w:rPr>
+                <w:noProof/>
+                <w:webHidden/>
+              </w:rPr>
+              <w:fldChar w:fldCharType="separate"/>
+            </w:r>
+            <w:r>
+              <w:rPr>
+                <w:noProof/>
+                <w:webHidden/>
+              </w:rPr>
+              <w:t>5</w:t>
             </w:r>
             <w:r>
               <w:rPr>
@@ -778,30 +998,12 @@
     </w:p>
     <w:p>
       <w:pPr>
-        <w:rPr>
-          <w:b/>
-          <w:sz w:val="28"/>
-          <w:szCs w:val="28"/>
-        </w:rPr>
-      </w:pPr>
-    </w:p>
-    <w:p>
-      <w:pPr>
-        <w:rPr>
-          <w:b/>
-          <w:sz w:val="28"/>
-          <w:szCs w:val="28"/>
-        </w:rPr>
-      </w:pPr>
-    </w:p>
-    <w:p>
-      <w:pPr>
         <w:pStyle w:val="Overskrift1"/>
         <w:rPr>
           <w:lang w:val="en-US"/>
         </w:rPr>
       </w:pPr>
-      <w:bookmarkStart w:id="0" w:name="_Toc481947732"/>
+      <w:bookmarkStart w:id="0" w:name="_Toc482010043"/>
       <w:r>
         <w:rPr>
           <w:lang w:val="en-US"/>
@@ -814,275 +1016,585 @@
     <w:p>
       <w:pPr>
         <w:rPr>
+          <w:lang w:val="en-US"/>
+        </w:rPr>
+      </w:pPr>
+      <w:r>
+        <w:rPr>
+          <w:lang w:val="en-US"/>
+        </w:rPr>
+        <w:t xml:space="preserve">Our main goal is to get a deeper understanding of how several devices communicate in a practical application, using a web service. </w:t>
+      </w:r>
+      <w:r>
+        <w:rPr>
+          <w:lang w:val="en-US"/>
+        </w:rPr>
+        <w:t>Furthermore, we want to explore the possibilities for using the API of an external service –</w:t>
+      </w:r>
+      <w:r>
+        <w:rPr>
+          <w:lang w:val="en-US"/>
+        </w:rPr>
+        <w:t xml:space="preserve"> e.g.</w:t>
+      </w:r>
+      <w:r>
+        <w:rPr>
+          <w:lang w:val="en-US"/>
+        </w:rPr>
+        <w:t xml:space="preserve"> </w:t>
+      </w:r>
+      <w:r>
+        <w:rPr>
+          <w:lang w:val="en-US"/>
+        </w:rPr>
+        <w:t xml:space="preserve">Spotify, Google </w:t>
+      </w:r>
+      <w:r>
+        <w:rPr>
+          <w:lang w:val="en-US"/>
+        </w:rPr>
+        <w:t>(</w:t>
+      </w:r>
+      <w:r>
+        <w:rPr>
+          <w:lang w:val="en-US"/>
+        </w:rPr>
+        <w:t>Play Music</w:t>
+      </w:r>
+      <w:r>
+        <w:rPr>
+          <w:lang w:val="en-US"/>
+        </w:rPr>
+        <w:t>)</w:t>
+      </w:r>
+      <w:r>
+        <w:rPr>
+          <w:lang w:val="en-US"/>
+        </w:rPr>
+        <w:t xml:space="preserve">, </w:t>
+      </w:r>
+      <w:proofErr w:type="spellStart"/>
+      <w:r>
+        <w:rPr>
+          <w:lang w:val="en-US"/>
+        </w:rPr>
+        <w:t>Youtube</w:t>
+      </w:r>
+      <w:proofErr w:type="spellEnd"/>
+      <w:r>
+        <w:rPr>
+          <w:lang w:val="en-US"/>
+        </w:rPr>
+        <w:t xml:space="preserve"> etc. </w:t>
+      </w:r>
+    </w:p>
+    <w:p>
+      <w:pPr>
+        <w:rPr>
+          <w:lang w:val="en-US"/>
+        </w:rPr>
+      </w:pPr>
+      <w:r>
+        <w:rPr>
+          <w:lang w:val="en-US"/>
+        </w:rPr>
+        <w:t xml:space="preserve">On a more basic level, we want to get experience in creating an app with a nice feel, e.g. using material design. </w:t>
+      </w:r>
+      <w:r>
+        <w:rPr>
+          <w:lang w:val="en-US"/>
+        </w:rPr>
+        <w:br/>
+      </w:r>
+    </w:p>
+    <w:p>
+      <w:pPr>
+        <w:pStyle w:val="Overskrift1"/>
+        <w:rPr>
+          <w:lang w:val="en-US"/>
+        </w:rPr>
+      </w:pPr>
+      <w:bookmarkStart w:id="1" w:name="_Toc482010044"/>
+      <w:r>
+        <w:rPr>
+          <w:lang w:val="en-US"/>
+        </w:rPr>
+        <w:t>Context</w:t>
+      </w:r>
+      <w:bookmarkEnd w:id="1"/>
+    </w:p>
+    <w:p>
+      <w:pPr>
+        <w:rPr>
+          <w:lang w:val="en-US"/>
+        </w:rPr>
+      </w:pPr>
+      <w:r>
+        <w:rPr>
+          <w:lang w:val="en-US"/>
+        </w:rPr>
+        <w:t xml:space="preserve">Imagine that you are throwing a big </w:t>
+      </w:r>
+      <w:r>
+        <w:rPr>
+          <w:lang w:val="en-US"/>
+        </w:rPr>
+        <w:t xml:space="preserve">party for all your friends. </w:t>
+      </w:r>
+      <w:r>
+        <w:rPr>
+          <w:lang w:val="en-US"/>
+        </w:rPr>
+        <w:t xml:space="preserve">Everybody is having a nice </w:t>
+      </w:r>
+      <w:r>
+        <w:rPr>
+          <w:lang w:val="en-US"/>
+        </w:rPr>
+        <w:t>time;</w:t>
+      </w:r>
+      <w:r>
+        <w:rPr>
+          <w:lang w:val="en-US"/>
+        </w:rPr>
+        <w:t xml:space="preserve"> the atmosphere is </w:t>
+      </w:r>
+      <w:r>
+        <w:rPr>
+          <w:lang w:val="en-US"/>
+        </w:rPr>
+        <w:t>great</w:t>
+      </w:r>
+      <w:r>
+        <w:rPr>
+          <w:lang w:val="en-US"/>
+        </w:rPr>
+        <w:t xml:space="preserve"> and smooth </w:t>
+      </w:r>
+      <w:r>
+        <w:rPr>
+          <w:lang w:val="en-US"/>
+        </w:rPr>
+        <w:t>tones are filling the room from your sweet B&amp;O stereo</w:t>
+      </w:r>
+      <w:r>
+        <w:rPr>
+          <w:lang w:val="en-US"/>
+        </w:rPr>
+        <w:t>. Still, you simply cannot</w:t>
+      </w:r>
+      <w:r>
+        <w:rPr>
+          <w:lang w:val="en-US"/>
+        </w:rPr>
+        <w:t xml:space="preserve"> relax! Why? Because every</w:t>
+      </w:r>
+      <w:r>
+        <w:rPr>
+          <w:lang w:val="en-US"/>
+        </w:rPr>
+        <w:t xml:space="preserve"> single</w:t>
+      </w:r>
+      <w:r>
+        <w:rPr>
+          <w:lang w:val="en-US"/>
+        </w:rPr>
+        <w:t xml:space="preserve"> time a song </w:t>
+      </w:r>
+      <w:r>
+        <w:rPr>
+          <w:lang w:val="en-US"/>
+        </w:rPr>
+        <w:t>is over, some</w:t>
+      </w:r>
+      <w:r>
+        <w:rPr>
+          <w:lang w:val="en-US"/>
+        </w:rPr>
+        <w:t>one</w:t>
+      </w:r>
+      <w:r>
+        <w:rPr>
+          <w:lang w:val="en-US"/>
+        </w:rPr>
+        <w:t xml:space="preserve"> wants to pick the next</w:t>
+      </w:r>
+      <w:r>
+        <w:rPr>
+          <w:lang w:val="en-US"/>
+        </w:rPr>
+        <w:t xml:space="preserve"> </w:t>
+      </w:r>
+      <w:r>
+        <w:rPr>
+          <w:lang w:val="en-US"/>
+        </w:rPr>
+        <w:t>song</w:t>
+      </w:r>
+      <w:r>
+        <w:rPr>
+          <w:lang w:val="en-US"/>
+        </w:rPr>
+        <w:t xml:space="preserve"> and hook</w:t>
+      </w:r>
+      <w:r>
+        <w:rPr>
+          <w:lang w:val="en-US"/>
+        </w:rPr>
+        <w:t xml:space="preserve"> up </w:t>
+      </w:r>
+      <w:proofErr w:type="gramStart"/>
+      <w:r>
+        <w:rPr>
+          <w:lang w:val="en-US"/>
+        </w:rPr>
+        <w:t>their</w:t>
+      </w:r>
+      <w:proofErr w:type="gramEnd"/>
+      <w:r>
+        <w:rPr>
+          <w:lang w:val="en-US"/>
+        </w:rPr>
+        <w:t xml:space="preserve"> phone to your </w:t>
+      </w:r>
+      <w:r>
+        <w:rPr>
+          <w:lang w:val="en-US"/>
+        </w:rPr>
+        <w:t>audio system</w:t>
+      </w:r>
+      <w:r>
+        <w:rPr>
+          <w:lang w:val="en-US"/>
+        </w:rPr>
+        <w:t xml:space="preserve">. </w:t>
+      </w:r>
+      <w:r>
+        <w:rPr>
+          <w:lang w:val="en-US"/>
+        </w:rPr>
+        <w:t>Your ears are crying as the</w:t>
+      </w:r>
+      <w:r>
+        <w:rPr>
+          <w:lang w:val="en-US"/>
+        </w:rPr>
+        <w:t xml:space="preserve"> </w:t>
+      </w:r>
+      <w:r>
+        <w:rPr>
+          <w:lang w:val="en-US"/>
+        </w:rPr>
+        <w:t>gilded</w:t>
+      </w:r>
+      <w:r>
+        <w:rPr>
+          <w:lang w:val="en-US"/>
+        </w:rPr>
+        <w:t xml:space="preserve"> </w:t>
+      </w:r>
+      <w:r>
+        <w:rPr>
+          <w:lang w:val="en-US"/>
+        </w:rPr>
+        <w:t xml:space="preserve">mini-jack </w:t>
+      </w:r>
+      <w:r>
+        <w:rPr>
+          <w:lang w:val="en-US"/>
+        </w:rPr>
+        <w:t xml:space="preserve">plug </w:t>
+      </w:r>
+      <w:r>
+        <w:rPr>
+          <w:lang w:val="en-US"/>
+        </w:rPr>
+        <w:t xml:space="preserve">enters </w:t>
+      </w:r>
+      <w:r>
+        <w:rPr>
+          <w:lang w:val="en-US"/>
+        </w:rPr>
+        <w:t xml:space="preserve">one </w:t>
+      </w:r>
+      <w:r>
+        <w:rPr>
+          <w:lang w:val="en-US"/>
+        </w:rPr>
+        <w:t>smartpho</w:t>
+      </w:r>
+      <w:r>
+        <w:rPr>
+          <w:lang w:val="en-US"/>
+        </w:rPr>
+        <w:t>ne</w:t>
+      </w:r>
+      <w:r>
+        <w:rPr>
+          <w:lang w:val="en-US"/>
+        </w:rPr>
+        <w:t xml:space="preserve"> </w:t>
+      </w:r>
+      <w:r>
+        <w:rPr>
+          <w:lang w:val="en-US"/>
+        </w:rPr>
+        <w:t>after</w:t>
+      </w:r>
+      <w:r>
+        <w:rPr>
+          <w:lang w:val="en-US"/>
+        </w:rPr>
+        <w:t xml:space="preserve"> the other </w:t>
+      </w:r>
+      <w:r>
+        <w:rPr>
+          <w:lang w:val="en-US"/>
+        </w:rPr>
+        <w:t xml:space="preserve">– without the </w:t>
+      </w:r>
+      <w:r>
+        <w:rPr>
+          <w:lang w:val="en-US"/>
+        </w:rPr>
+        <w:t>volume</w:t>
+      </w:r>
+      <w:r>
+        <w:rPr>
+          <w:lang w:val="en-US"/>
+        </w:rPr>
+        <w:t xml:space="preserve"> </w:t>
+      </w:r>
+      <w:proofErr w:type="gramStart"/>
+      <w:r>
+        <w:rPr>
+          <w:lang w:val="en-US"/>
+        </w:rPr>
+        <w:t>being turned down</w:t>
+      </w:r>
+      <w:proofErr w:type="gramEnd"/>
+      <w:r>
+        <w:rPr>
+          <w:lang w:val="en-US"/>
+        </w:rPr>
+        <w:t xml:space="preserve"> at all</w:t>
+      </w:r>
+      <w:r>
+        <w:rPr>
+          <w:lang w:val="en-US"/>
+        </w:rPr>
+        <w:t>.</w:t>
+      </w:r>
+    </w:p>
+    <w:p>
+      <w:pPr>
+        <w:rPr>
+          <w:lang w:val="en-US"/>
+        </w:rPr>
+      </w:pPr>
+      <w:r>
+        <w:rPr>
+          <w:lang w:val="en-US"/>
+        </w:rPr>
+        <w:t>Not only is the noise terrible</w:t>
+      </w:r>
+      <w:r>
+        <w:rPr>
+          <w:lang w:val="en-US"/>
+        </w:rPr>
+        <w:t>,</w:t>
+      </w:r>
+      <w:r>
+        <w:rPr>
+          <w:lang w:val="en-US"/>
+        </w:rPr>
+        <w:t xml:space="preserve"> but </w:t>
+      </w:r>
+      <w:r>
+        <w:rPr>
+          <w:lang w:val="en-US"/>
+        </w:rPr>
+        <w:t>the song</w:t>
+      </w:r>
+      <w:r>
+        <w:rPr>
+          <w:lang w:val="en-US"/>
+        </w:rPr>
+        <w:t>s</w:t>
+      </w:r>
+      <w:r>
+        <w:rPr>
+          <w:lang w:val="en-US"/>
+        </w:rPr>
+        <w:t xml:space="preserve"> being </w:t>
+      </w:r>
+      <w:r>
+        <w:rPr>
+          <w:lang w:val="en-US"/>
+        </w:rPr>
+        <w:t>changed</w:t>
+      </w:r>
+      <w:r>
+        <w:rPr>
+          <w:lang w:val="en-US"/>
+        </w:rPr>
+        <w:t xml:space="preserve"> constantly is</w:t>
+      </w:r>
+      <w:r>
+        <w:rPr>
+          <w:lang w:val="en-US"/>
+        </w:rPr>
+        <w:t xml:space="preserve"> </w:t>
+      </w:r>
+      <w:proofErr w:type="gramStart"/>
+      <w:r>
+        <w:rPr>
+          <w:lang w:val="en-US"/>
+        </w:rPr>
+        <w:t>pretty</w:t>
+      </w:r>
+      <w:r>
+        <w:rPr>
+          <w:lang w:val="en-US"/>
+        </w:rPr>
+        <w:t xml:space="preserve"> </w:t>
+      </w:r>
+      <w:r>
+        <w:rPr>
+          <w:lang w:val="en-US"/>
+        </w:rPr>
+        <w:t>annoying</w:t>
+      </w:r>
+      <w:proofErr w:type="gramEnd"/>
+      <w:r>
+        <w:rPr>
+          <w:lang w:val="en-US"/>
+        </w:rPr>
+        <w:t xml:space="preserve"> for everybody</w:t>
+      </w:r>
+      <w:r>
+        <w:rPr>
+          <w:lang w:val="en-US"/>
+        </w:rPr>
+        <w:t xml:space="preserve">. </w:t>
+      </w:r>
+      <w:r>
+        <w:rPr>
+          <w:lang w:val="en-US"/>
+        </w:rPr>
+        <w:t xml:space="preserve">This is where </w:t>
+      </w:r>
+      <w:r>
+        <w:rPr>
+          <w:lang w:val="en-US"/>
+        </w:rPr>
+        <w:t xml:space="preserve">the </w:t>
+      </w:r>
+      <w:proofErr w:type="spellStart"/>
+      <w:r>
+        <w:rPr>
           <w:i/>
           <w:lang w:val="en-US"/>
         </w:rPr>
-      </w:pPr>
+        <w:t>CrowdPlay</w:t>
+      </w:r>
+      <w:proofErr w:type="spellEnd"/>
+      <w:r>
+        <w:rPr>
+          <w:lang w:val="en-US"/>
+        </w:rPr>
+        <w:t>-app</w:t>
+      </w:r>
+      <w:r>
+        <w:rPr>
+          <w:lang w:val="en-US"/>
+        </w:rPr>
+        <w:t xml:space="preserve"> can help you out!</w:t>
+      </w:r>
+      <w:r>
+        <w:rPr>
+          <w:lang w:val="en-US"/>
+        </w:rPr>
+        <w:br/>
+      </w:r>
+    </w:p>
+    <w:p>
+      <w:pPr>
+        <w:pStyle w:val="Overskrift2"/>
+        <w:rPr>
+          <w:lang w:val="en-US"/>
+        </w:rPr>
+      </w:pPr>
+      <w:bookmarkStart w:id="2" w:name="_Toc482010045"/>
+      <w:r>
+        <w:rPr>
+          <w:lang w:val="en-US"/>
+        </w:rPr>
+        <w:t>How it works</w:t>
+      </w:r>
+      <w:bookmarkEnd w:id="2"/>
+    </w:p>
+    <w:p>
+      <w:pPr>
+        <w:rPr>
+          <w:lang w:val="en-US"/>
+        </w:rPr>
+      </w:pPr>
+      <w:r>
+        <w:rPr>
+          <w:lang w:val="en-US"/>
+        </w:rPr>
+        <w:t>You open</w:t>
+      </w:r>
+      <w:r>
+        <w:rPr>
+          <w:lang w:val="en-US"/>
+        </w:rPr>
+        <w:t xml:space="preserve"> the app</w:t>
+      </w:r>
+      <w:r>
+        <w:rPr>
+          <w:lang w:val="en-US"/>
+        </w:rPr>
+        <w:t>, choose a name</w:t>
+      </w:r>
+      <w:r>
+        <w:rPr>
+          <w:lang w:val="en-US"/>
+        </w:rPr>
+        <w:t xml:space="preserve"> and get the choice to </w:t>
+      </w:r>
+      <w:r>
+        <w:rPr>
+          <w:lang w:val="en-US"/>
+        </w:rPr>
+        <w:t xml:space="preserve">be the </w:t>
+      </w:r>
       <w:r>
         <w:rPr>
           <w:i/>
           <w:lang w:val="en-US"/>
         </w:rPr>
-        <w:t>Vision: What do you want to achieve! (What you hope to get out of working on this task)</w:t>
-      </w:r>
-    </w:p>
-    <w:p>
-      <w:pPr>
+        <w:t>DJ</w:t>
+      </w:r>
+      <w:r>
+        <w:rPr>
+          <w:lang w:val="en-US"/>
+        </w:rPr>
+        <w:t xml:space="preserve"> or to</w:t>
+      </w:r>
+      <w:r>
+        <w:rPr>
+          <w:lang w:val="en-US"/>
+        </w:rPr>
+        <w:t xml:space="preserve"> be the </w:t>
+      </w:r>
+      <w:r>
         <w:rPr>
           <w:i/>
           <w:lang w:val="en-US"/>
         </w:rPr>
-      </w:pPr>
-    </w:p>
-    <w:p>
-      <w:pPr>
-        <w:pStyle w:val="Overskrift1"/>
-        <w:rPr>
-          <w:lang w:val="en-US"/>
-        </w:rPr>
-      </w:pPr>
-      <w:bookmarkStart w:id="1" w:name="_Toc481947733"/>
-      <w:r>
-        <w:rPr>
-          <w:lang w:val="en-US"/>
-        </w:rPr>
-        <w:t>Context</w:t>
-      </w:r>
-      <w:bookmarkEnd w:id="1"/>
-      <w:r>
-        <w:rPr>
-          <w:lang w:val="en-US"/>
-        </w:rPr>
-        <w:t xml:space="preserve"> (Rich picture)</w:t>
-      </w:r>
-    </w:p>
-    <w:p>
-      <w:pPr>
-        <w:rPr>
-          <w:lang w:val="en-US"/>
-        </w:rPr>
-      </w:pPr>
-      <w:r>
-        <w:rPr>
-          <w:lang w:val="en-US"/>
-        </w:rPr>
-        <w:t xml:space="preserve">Imagine that you are throwing a big </w:t>
-      </w:r>
-      <w:r>
-        <w:rPr>
-          <w:lang w:val="en-US"/>
-        </w:rPr>
-        <w:t xml:space="preserve">party for all your friends. </w:t>
-      </w:r>
-      <w:r>
-        <w:rPr>
-          <w:lang w:val="en-US"/>
-        </w:rPr>
-        <w:t xml:space="preserve">Everybody is having a nice </w:t>
-      </w:r>
-      <w:r>
-        <w:rPr>
-          <w:lang w:val="en-US"/>
-        </w:rPr>
-        <w:t>time;</w:t>
-      </w:r>
-      <w:r>
-        <w:rPr>
-          <w:lang w:val="en-US"/>
-        </w:rPr>
-        <w:t xml:space="preserve"> the atmosphere is </w:t>
-      </w:r>
-      <w:r>
-        <w:rPr>
-          <w:lang w:val="en-US"/>
-        </w:rPr>
-        <w:t>great</w:t>
-      </w:r>
-      <w:r>
-        <w:rPr>
-          <w:lang w:val="en-US"/>
-        </w:rPr>
-        <w:t xml:space="preserve"> and smooth </w:t>
-      </w:r>
-      <w:r>
-        <w:rPr>
-          <w:lang w:val="en-US"/>
-        </w:rPr>
-        <w:t>tones are filling the room from your sweet B&amp;O stereo</w:t>
-      </w:r>
-      <w:r>
-        <w:rPr>
-          <w:lang w:val="en-US"/>
-        </w:rPr>
-        <w:t>. Still, you simply cannot</w:t>
-      </w:r>
-      <w:r>
-        <w:rPr>
-          <w:lang w:val="en-US"/>
-        </w:rPr>
-        <w:t xml:space="preserve"> relax! Why? Because every</w:t>
-      </w:r>
-      <w:r>
-        <w:rPr>
-          <w:lang w:val="en-US"/>
-        </w:rPr>
-        <w:t xml:space="preserve"> single</w:t>
-      </w:r>
-      <w:r>
-        <w:rPr>
-          <w:lang w:val="en-US"/>
-        </w:rPr>
-        <w:t xml:space="preserve"> time a song </w:t>
-      </w:r>
-      <w:r>
-        <w:rPr>
-          <w:lang w:val="en-US"/>
-        </w:rPr>
-        <w:t>is over, some</w:t>
-      </w:r>
-      <w:r>
-        <w:rPr>
-          <w:lang w:val="en-US"/>
-        </w:rPr>
-        <w:t>one</w:t>
-      </w:r>
-      <w:r>
-        <w:rPr>
-          <w:lang w:val="en-US"/>
-        </w:rPr>
-        <w:t xml:space="preserve"> wants to pick the next</w:t>
-      </w:r>
-      <w:r>
-        <w:rPr>
-          <w:lang w:val="en-US"/>
-        </w:rPr>
-        <w:t xml:space="preserve"> </w:t>
-      </w:r>
-      <w:r>
-        <w:rPr>
-          <w:lang w:val="en-US"/>
-        </w:rPr>
-        <w:t>song</w:t>
-      </w:r>
-      <w:r>
-        <w:rPr>
-          <w:lang w:val="en-US"/>
-        </w:rPr>
-        <w:t xml:space="preserve"> and hooks up their phone to your </w:t>
-      </w:r>
-      <w:r>
-        <w:rPr>
-          <w:lang w:val="en-US"/>
-        </w:rPr>
-        <w:t>audio system</w:t>
-      </w:r>
-      <w:r>
-        <w:rPr>
-          <w:lang w:val="en-US"/>
-        </w:rPr>
-        <w:t xml:space="preserve">. </w:t>
-      </w:r>
-      <w:r>
-        <w:rPr>
-          <w:lang w:val="en-US"/>
-        </w:rPr>
-        <w:t>Your ears are crying as the</w:t>
-      </w:r>
-      <w:r>
-        <w:rPr>
-          <w:lang w:val="en-US"/>
-        </w:rPr>
-        <w:t xml:space="preserve"> </w:t>
-      </w:r>
-      <w:r>
-        <w:rPr>
-          <w:lang w:val="en-US"/>
-        </w:rPr>
-        <w:t>gilded</w:t>
-      </w:r>
-      <w:r>
-        <w:rPr>
-          <w:lang w:val="en-US"/>
-        </w:rPr>
-        <w:t xml:space="preserve"> </w:t>
-      </w:r>
-      <w:r>
-        <w:rPr>
-          <w:lang w:val="en-US"/>
-        </w:rPr>
-        <w:t xml:space="preserve">mini-jack </w:t>
-      </w:r>
-      <w:r>
-        <w:rPr>
-          <w:lang w:val="en-US"/>
-        </w:rPr>
-        <w:t xml:space="preserve">plug </w:t>
-      </w:r>
-      <w:r>
-        <w:rPr>
-          <w:lang w:val="en-US"/>
-        </w:rPr>
-        <w:t xml:space="preserve">enters </w:t>
-      </w:r>
-      <w:r>
-        <w:rPr>
-          <w:lang w:val="en-US"/>
-        </w:rPr>
-        <w:t xml:space="preserve">one </w:t>
-      </w:r>
-      <w:r>
-        <w:rPr>
-          <w:lang w:val="en-US"/>
-        </w:rPr>
-        <w:t>smartpho</w:t>
-      </w:r>
-      <w:r>
-        <w:rPr>
-          <w:lang w:val="en-US"/>
-        </w:rPr>
-        <w:t>ne</w:t>
-      </w:r>
-      <w:r>
-        <w:rPr>
-          <w:lang w:val="en-US"/>
-        </w:rPr>
-        <w:t xml:space="preserve"> </w:t>
-      </w:r>
-      <w:r>
-        <w:rPr>
-          <w:lang w:val="en-US"/>
-        </w:rPr>
-        <w:t>after</w:t>
-      </w:r>
-      <w:r>
-        <w:rPr>
-          <w:lang w:val="en-US"/>
-        </w:rPr>
-        <w:t xml:space="preserve"> the other </w:t>
-      </w:r>
-      <w:r>
-        <w:rPr>
-          <w:lang w:val="en-US"/>
-        </w:rPr>
-        <w:t xml:space="preserve">– without the </w:t>
-      </w:r>
-      <w:r>
-        <w:rPr>
-          <w:lang w:val="en-US"/>
-        </w:rPr>
-        <w:t>volume</w:t>
-      </w:r>
-      <w:r>
-        <w:rPr>
-          <w:lang w:val="en-US"/>
-        </w:rPr>
-        <w:t xml:space="preserve"> </w:t>
-      </w:r>
-      <w:r>
-        <w:rPr>
-          <w:lang w:val="en-US"/>
-        </w:rPr>
-        <w:t>being turned down at all</w:t>
+        <w:t>Guest</w:t>
       </w:r>
       <w:r>
         <w:rPr>
@@ -1094,170 +1606,40 @@
     <w:p>
       <w:pPr>
         <w:rPr>
-          <w:lang w:val="en-US"/>
-        </w:rPr>
-      </w:pPr>
-      <w:r>
-        <w:rPr>
-          <w:lang w:val="en-US"/>
-        </w:rPr>
-        <w:t>Not only is the noise terrible</w:t>
-      </w:r>
-      <w:r>
-        <w:rPr>
-          <w:lang w:val="en-US"/>
-        </w:rPr>
-        <w:t>,</w:t>
-      </w:r>
-      <w:r>
-        <w:rPr>
-          <w:lang w:val="en-US"/>
-        </w:rPr>
-        <w:t xml:space="preserve"> but </w:t>
-      </w:r>
-      <w:r>
-        <w:rPr>
-          <w:lang w:val="en-US"/>
-        </w:rPr>
-        <w:t>the song</w:t>
-      </w:r>
-      <w:r>
-        <w:rPr>
-          <w:lang w:val="en-US"/>
-        </w:rPr>
-        <w:t>s</w:t>
-      </w:r>
-      <w:r>
-        <w:rPr>
-          <w:lang w:val="en-US"/>
-        </w:rPr>
-        <w:t xml:space="preserve"> being </w:t>
-      </w:r>
-      <w:r>
-        <w:rPr>
-          <w:lang w:val="en-US"/>
-        </w:rPr>
-        <w:t>changed</w:t>
-      </w:r>
-      <w:r>
-        <w:rPr>
-          <w:lang w:val="en-US"/>
-        </w:rPr>
-        <w:t xml:space="preserve"> constantly is</w:t>
-      </w:r>
-      <w:r>
-        <w:rPr>
-          <w:lang w:val="en-US"/>
-        </w:rPr>
-        <w:t xml:space="preserve"> pretty</w:t>
-      </w:r>
-      <w:r>
-        <w:rPr>
-          <w:lang w:val="en-US"/>
-        </w:rPr>
-        <w:t xml:space="preserve"> </w:t>
-      </w:r>
-      <w:r>
-        <w:rPr>
-          <w:lang w:val="en-US"/>
-        </w:rPr>
-        <w:t>annoying</w:t>
-      </w:r>
-      <w:r>
-        <w:rPr>
-          <w:lang w:val="en-US"/>
-        </w:rPr>
-        <w:t xml:space="preserve"> for everybody</w:t>
-      </w:r>
-      <w:r>
-        <w:rPr>
-          <w:lang w:val="en-US"/>
-        </w:rPr>
-        <w:t xml:space="preserve">. </w:t>
-      </w:r>
-      <w:r>
-        <w:rPr>
-          <w:lang w:val="en-US"/>
-        </w:rPr>
-        <w:t>This is where the ‘Mindful DJ’</w:t>
-      </w:r>
-      <w:r>
-        <w:rPr>
-          <w:lang w:val="en-US"/>
-        </w:rPr>
-        <w:t xml:space="preserve"> can help you out!</w:t>
-      </w:r>
-    </w:p>
-    <w:p>
-      <w:pPr>
-        <w:rPr>
-          <w:lang w:val="en-US"/>
-        </w:rPr>
-      </w:pPr>
-      <w:r>
-        <w:rPr>
-          <w:lang w:val="en-US"/>
-        </w:rPr>
-        <w:t>The app</w:t>
-      </w:r>
-    </w:p>
-    <w:p>
-      <w:pPr>
-        <w:rPr>
-          <w:lang w:val="en-US"/>
-        </w:rPr>
-      </w:pPr>
-      <w:bookmarkStart w:id="2" w:name="_GoBack"/>
-      <w:bookmarkEnd w:id="2"/>
-    </w:p>
-    <w:p>
-      <w:pPr>
-        <w:rPr>
-          <w:lang w:val="en-US"/>
-        </w:rPr>
-      </w:pPr>
-    </w:p>
-    <w:p>
-      <w:pPr>
-        <w:rPr>
-          <w:lang w:val="en-US"/>
-        </w:rPr>
-      </w:pPr>
-    </w:p>
-    <w:p>
-      <w:pPr>
-        <w:pStyle w:val="Overskrift1"/>
-        <w:rPr>
-          <w:lang w:val="en-US"/>
-        </w:rPr>
-      </w:pPr>
-      <w:bookmarkStart w:id="3" w:name="_Toc481947734"/>
-      <w:r>
-        <w:rPr>
-          <w:lang w:val="en-US"/>
-        </w:rPr>
-        <w:t>Early Design Overview</w:t>
-      </w:r>
-      <w:bookmarkEnd w:id="3"/>
+          <w:i/>
+          <w:lang w:val="en-US"/>
+        </w:rPr>
+      </w:pPr>
+      <w:r>
+        <w:rPr>
+          <w:i/>
+          <w:lang w:val="en-US"/>
+        </w:rPr>
+        <w:t xml:space="preserve">DJ: </w:t>
+      </w:r>
     </w:p>
     <w:p>
       <w:pPr>
         <w:pStyle w:val="Listeafsnit"/>
         <w:numPr>
           <w:ilvl w:val="0"/>
-          <w:numId w:val="1"/>
+          <w:numId w:val="4"/>
         </w:numPr>
         <w:rPr>
-          <w:i/>
-          <w:lang w:val="en-US"/>
-        </w:rPr>
-      </w:pPr>
-      <w:r>
-        <w:rPr>
-          <w:i/>
-          <w:lang w:val="en-US"/>
-        </w:rPr>
-        <w:t>Suggested component model or diagram of what major components your app will have and how they should communicate</w:t>
+          <w:lang w:val="en-US"/>
+        </w:rPr>
+      </w:pPr>
+      <w:r>
+        <w:rPr>
+          <w:lang w:val="en-US"/>
+        </w:rPr>
+        <w:t>C</w:t>
+      </w:r>
+      <w:r>
+        <w:rPr>
+          <w:lang w:val="en-US"/>
+        </w:rPr>
+        <w:t>hoose a cool name for the party</w:t>
       </w:r>
     </w:p>
     <w:p>
@@ -1265,19 +1647,35 @@
         <w:pStyle w:val="Listeafsnit"/>
         <w:numPr>
           <w:ilvl w:val="0"/>
-          <w:numId w:val="1"/>
+          <w:numId w:val="4"/>
         </w:numPr>
         <w:rPr>
-          <w:i/>
-          <w:lang w:val="en-US"/>
-        </w:rPr>
-      </w:pPr>
-      <w:r>
-        <w:rPr>
-          <w:i/>
-          <w:lang w:val="en-US"/>
-        </w:rPr>
-        <w:t>What will be the main risks in your proposed app and design</w:t>
+          <w:lang w:val="en-US"/>
+        </w:rPr>
+      </w:pPr>
+      <w:r>
+        <w:rPr>
+          <w:lang w:val="en-US"/>
+        </w:rPr>
+        <w:t>C</w:t>
+      </w:r>
+      <w:r>
+        <w:rPr>
+          <w:lang w:val="en-US"/>
+        </w:rPr>
+        <w:t xml:space="preserve">hoose a few initial songs or an existing playlist to </w:t>
+      </w:r>
+      <w:r>
+        <w:rPr>
+          <w:lang w:val="en-US"/>
+        </w:rPr>
+        <w:t xml:space="preserve">kick </w:t>
+      </w:r>
+      <w:r>
+        <w:rPr>
+          <w:lang w:val="en-US"/>
+        </w:rPr>
+        <w:t>start the party</w:t>
       </w:r>
     </w:p>
     <w:p>
@@ -1285,9 +1683,46 @@
         <w:pStyle w:val="Listeafsnit"/>
         <w:numPr>
           <w:ilvl w:val="0"/>
-          <w:numId w:val="1"/>
+          <w:numId w:val="4"/>
         </w:numPr>
         <w:rPr>
+          <w:lang w:val="en-US"/>
+        </w:rPr>
+      </w:pPr>
+      <w:r>
+        <w:rPr>
+          <w:lang w:val="en-US"/>
+        </w:rPr>
+        <w:t>S</w:t>
+      </w:r>
+      <w:r>
+        <w:rPr>
+          <w:lang w:val="en-US"/>
+        </w:rPr>
+        <w:t>hare the unique identifier</w:t>
+      </w:r>
+    </w:p>
+    <w:p>
+      <w:pPr>
+        <w:pStyle w:val="Listeafsnit"/>
+        <w:numPr>
+          <w:ilvl w:val="0"/>
+          <w:numId w:val="4"/>
+        </w:numPr>
+        <w:rPr>
+          <w:lang w:val="en-US"/>
+        </w:rPr>
+      </w:pPr>
+      <w:r>
+        <w:rPr>
+          <w:lang w:val="en-US"/>
+        </w:rPr>
+        <w:t>START THE PARTY!</w:t>
+      </w:r>
+    </w:p>
+    <w:p>
+      <w:pPr>
+        <w:rPr>
           <w:i/>
           <w:lang w:val="en-US"/>
         </w:rPr>
@@ -1297,14 +1732,394 @@
           <w:i/>
           <w:lang w:val="en-US"/>
         </w:rPr>
-        <w:t>Other considerations that can help you, like e simple time schedule</w:t>
+        <w:br/>
+      </w:r>
+      <w:r>
+        <w:rPr>
+          <w:i/>
+          <w:lang w:val="en-US"/>
+        </w:rPr>
+        <w:t>GUEST:</w:t>
+      </w:r>
+    </w:p>
+    <w:p>
+      <w:pPr>
+        <w:pStyle w:val="Listeafsnit"/>
+        <w:numPr>
+          <w:ilvl w:val="0"/>
+          <w:numId w:val="5"/>
+        </w:numPr>
+        <w:rPr>
+          <w:lang w:val="en-US"/>
+        </w:rPr>
+      </w:pPr>
+      <w:r>
+        <w:rPr>
+          <w:lang w:val="en-US"/>
+        </w:rPr>
+        <w:t>H</w:t>
+      </w:r>
+      <w:r>
+        <w:rPr>
+          <w:lang w:val="en-US"/>
+        </w:rPr>
+        <w:t>ook up to the party</w:t>
+      </w:r>
+      <w:r>
+        <w:rPr>
+          <w:lang w:val="en-US"/>
+        </w:rPr>
+        <w:t xml:space="preserve"> using the unique identifier</w:t>
+      </w:r>
+    </w:p>
+    <w:p>
+      <w:pPr>
+        <w:pStyle w:val="Listeafsnit"/>
+        <w:numPr>
+          <w:ilvl w:val="0"/>
+          <w:numId w:val="5"/>
+        </w:numPr>
+        <w:rPr>
+          <w:lang w:val="en-US"/>
+        </w:rPr>
+      </w:pPr>
+      <w:r>
+        <w:rPr>
+          <w:lang w:val="en-US"/>
+        </w:rPr>
+        <w:t>Now you can:</w:t>
+      </w:r>
+    </w:p>
+    <w:p>
+      <w:pPr>
+        <w:pStyle w:val="Listeafsnit"/>
+        <w:numPr>
+          <w:ilvl w:val="1"/>
+          <w:numId w:val="5"/>
+        </w:numPr>
+        <w:rPr>
+          <w:lang w:val="en-US"/>
+        </w:rPr>
+      </w:pPr>
+      <w:r>
+        <w:rPr>
+          <w:lang w:val="en-US"/>
+        </w:rPr>
+        <w:t>Add</w:t>
+      </w:r>
+      <w:r>
+        <w:rPr>
+          <w:lang w:val="en-US"/>
+        </w:rPr>
+        <w:t xml:space="preserve"> a new song </w:t>
+      </w:r>
+      <w:r>
+        <w:rPr>
+          <w:lang w:val="en-US"/>
+        </w:rPr>
+        <w:t xml:space="preserve">to </w:t>
+      </w:r>
+      <w:r>
+        <w:rPr>
+          <w:lang w:val="en-US"/>
+        </w:rPr>
+        <w:t>the playlist</w:t>
+      </w:r>
+    </w:p>
+    <w:p>
+      <w:pPr>
+        <w:pStyle w:val="Listeafsnit"/>
+        <w:numPr>
+          <w:ilvl w:val="1"/>
+          <w:numId w:val="5"/>
+        </w:numPr>
+        <w:rPr>
+          <w:lang w:val="en-US"/>
+        </w:rPr>
+      </w:pPr>
+      <w:r>
+        <w:rPr>
+          <w:lang w:val="en-US"/>
+        </w:rPr>
+        <w:t>Up-vote an existing song in the playlist</w:t>
+      </w:r>
+    </w:p>
+    <w:p>
+      <w:pPr>
+        <w:rPr>
+          <w:lang w:val="en-US"/>
+        </w:rPr>
+      </w:pPr>
+      <w:r>
+        <w:rPr>
+          <w:lang w:val="en-US"/>
+        </w:rPr>
+        <w:t>The device logged in as DJ now plays the songs in the playlist from the top down. Songs move up the playlist</w:t>
+      </w:r>
+      <w:r>
+        <w:rPr>
+          <w:lang w:val="en-US"/>
+        </w:rPr>
+        <w:t>,</w:t>
+      </w:r>
+      <w:r>
+        <w:rPr>
+          <w:lang w:val="en-US"/>
+        </w:rPr>
+        <w:t xml:space="preserve"> </w:t>
+      </w:r>
+      <w:r>
+        <w:rPr>
+          <w:lang w:val="en-US"/>
+        </w:rPr>
+        <w:t>as they are up-voted.</w:t>
+      </w:r>
+      <w:r>
+        <w:rPr>
+          <w:lang w:val="en-US"/>
+        </w:rPr>
+        <w:br/>
+      </w:r>
+    </w:p>
+    <w:p>
+      <w:pPr>
+        <w:pStyle w:val="Overskrift1"/>
+        <w:rPr>
+          <w:lang w:val="en-US"/>
+        </w:rPr>
+      </w:pPr>
+      <w:bookmarkStart w:id="3" w:name="_Toc482010046"/>
+      <w:r>
+        <w:rPr>
+          <w:lang w:val="en-US"/>
+        </w:rPr>
+        <w:t>Early Design Overview</w:t>
+      </w:r>
+      <w:bookmarkEnd w:id="3"/>
+    </w:p>
+    <w:p>
+      <w:pPr>
+        <w:rPr>
+          <w:lang w:val="en-US"/>
+        </w:rPr>
+      </w:pPr>
+      <w:r>
+        <w:rPr>
+          <w:lang w:val="en-US"/>
+        </w:rPr>
+        <w:t xml:space="preserve">We plan to use Firebase as our database, but also as our communication module between the guests and the DJ. The reason of this </w:t>
+      </w:r>
+      <w:r>
+        <w:rPr>
+          <w:lang w:val="en-US"/>
+        </w:rPr>
+        <w:t>choice</w:t>
+      </w:r>
+      <w:r>
+        <w:rPr>
+          <w:lang w:val="en-US"/>
+        </w:rPr>
+        <w:t xml:space="preserve"> is that Firebase is a real-time database, which </w:t>
+      </w:r>
+      <w:r>
+        <w:rPr>
+          <w:lang w:val="en-US"/>
+        </w:rPr>
+        <w:t>make</w:t>
+      </w:r>
+      <w:r>
+        <w:rPr>
+          <w:lang w:val="en-US"/>
+        </w:rPr>
+        <w:t>s it</w:t>
+      </w:r>
+      <w:r>
+        <w:rPr>
+          <w:lang w:val="en-US"/>
+        </w:rPr>
+        <w:t xml:space="preserve"> possible to sync</w:t>
+      </w:r>
+      <w:r>
+        <w:rPr>
+          <w:lang w:val="en-US"/>
+        </w:rPr>
+        <w:t>hronize all the connected devices</w:t>
+      </w:r>
+      <w:r>
+        <w:rPr>
+          <w:lang w:val="en-US"/>
+        </w:rPr>
+        <w:t xml:space="preserve"> </w:t>
+      </w:r>
+      <w:r>
+        <w:rPr>
+          <w:i/>
+          <w:lang w:val="en-US"/>
+        </w:rPr>
+        <w:t>liv</w:t>
+      </w:r>
+      <w:r>
+        <w:rPr>
+          <w:i/>
+          <w:lang w:val="en-US"/>
+        </w:rPr>
+        <w:t>e</w:t>
+      </w:r>
+      <w:r>
+        <w:rPr>
+          <w:lang w:val="en-US"/>
+        </w:rPr>
+        <w:t xml:space="preserve">. </w:t>
+      </w:r>
+    </w:p>
+    <w:p>
+      <w:pPr>
+        <w:rPr>
+          <w:lang w:val="en-US"/>
+        </w:rPr>
+      </w:pPr>
+      <w:r>
+        <w:rPr>
+          <w:lang w:val="en-US"/>
+        </w:rPr>
+        <w:t>The biggest risk in our proposed application is that we wan</w:t>
+      </w:r>
+      <w:r>
+        <w:rPr>
+          <w:lang w:val="en-US"/>
+        </w:rPr>
+        <w:t xml:space="preserve">t to connect to an external API, </w:t>
+      </w:r>
+      <w:r>
+        <w:rPr>
+          <w:lang w:val="en-US"/>
+        </w:rPr>
+        <w:t>which we do not have a</w:t>
+      </w:r>
+      <w:r>
+        <w:rPr>
+          <w:lang w:val="en-US"/>
+        </w:rPr>
+        <w:t xml:space="preserve"> lot experience </w:t>
+      </w:r>
+      <w:proofErr w:type="gramStart"/>
+      <w:r>
+        <w:rPr>
+          <w:lang w:val="en-US"/>
+        </w:rPr>
+        <w:t>with</w:t>
+      </w:r>
+      <w:proofErr w:type="gramEnd"/>
+      <w:r>
+        <w:rPr>
+          <w:lang w:val="en-US"/>
+        </w:rPr>
+        <w:t>.</w:t>
+      </w:r>
+    </w:p>
+    <w:p>
+      <w:pPr>
+        <w:rPr>
+          <w:lang w:val="en-US"/>
+        </w:rPr>
+        <w:sectPr>
+          <w:headerReference w:type="default" r:id="rId8"/>
+          <w:footerReference w:type="default" r:id="rId9"/>
+          <w:pgSz w:w="11906" w:h="16838"/>
+          <w:pgMar w:top="1701" w:right="1134" w:bottom="1701" w:left="1134" w:header="708" w:footer="708" w:gutter="0"/>
+          <w:cols w:space="708"/>
+          <w:docGrid w:linePitch="360"/>
+        </w:sectPr>
+      </w:pPr>
+    </w:p>
+    <w:p>
+      <w:pPr>
+        <w:rPr>
+          <w:lang w:val="en-US"/>
+        </w:rPr>
+      </w:pPr>
+    </w:p>
+    <w:p>
+      <w:pPr>
+        <w:pStyle w:val="Overskrift2"/>
+        <w:rPr>
+          <w:lang w:val="en-US"/>
+        </w:rPr>
+      </w:pPr>
+      <w:bookmarkStart w:id="4" w:name="_Toc482010047"/>
+      <w:r>
+        <w:rPr>
+          <w:lang w:val="en-US"/>
+        </w:rPr>
+        <w:t>Component model</w:t>
+      </w:r>
+      <w:bookmarkEnd w:id="4"/>
+      <w:r>
+        <w:rPr>
+          <w:lang w:val="en-US"/>
+        </w:rPr>
+        <w:br/>
+      </w:r>
+      <w:bookmarkStart w:id="5" w:name="_GoBack"/>
+      <w:bookmarkEnd w:id="5"/>
+    </w:p>
+    <w:p>
+      <w:pPr>
+        <w:rPr>
+          <w:lang w:val="en-US"/>
+        </w:rPr>
+      </w:pPr>
+      <w:r>
+        <w:rPr>
+          <w:noProof/>
+          <w:lang w:eastAsia="da-DK"/>
+        </w:rPr>
+        <w:drawing>
+          <wp:inline distT="0" distB="0" distL="0" distR="0">
+            <wp:extent cx="7174955" cy="5078967"/>
+            <wp:effectExtent l="0" t="0" r="6985" b="7620"/>
+            <wp:docPr id="1" name="Billede 1"/>
+            <wp:cNvGraphicFramePr>
+              <a:graphicFrameLocks xmlns:a="http://schemas.openxmlformats.org/drawingml/2006/main" noChangeAspect="1"/>
+            </wp:cNvGraphicFramePr>
+            <a:graphic xmlns:a="http://schemas.openxmlformats.org/drawingml/2006/main">
+              <a:graphicData uri="http://schemas.openxmlformats.org/drawingml/2006/picture">
+                <pic:pic xmlns:pic="http://schemas.openxmlformats.org/drawingml/2006/picture">
+                  <pic:nvPicPr>
+                    <pic:cNvPr id="1" name="18379487_10154937206719230_948799390_o.png"/>
+                    <pic:cNvPicPr/>
+                  </pic:nvPicPr>
+                  <pic:blipFill>
+                    <a:blip r:embed="rId10">
+                      <a:extLst>
+                        <a:ext uri="{28A0092B-C50C-407E-A947-70E740481C1C}">
+                          <a14:useLocalDpi xmlns:a14="http://schemas.microsoft.com/office/drawing/2010/main" val="0"/>
+                        </a:ext>
+                      </a:extLst>
+                    </a:blip>
+                    <a:stretch>
+                      <a:fillRect/>
+                    </a:stretch>
+                  </pic:blipFill>
+                  <pic:spPr>
+                    <a:xfrm>
+                      <a:off x="0" y="0"/>
+                      <a:ext cx="7188225" cy="5088360"/>
+                    </a:xfrm>
+                    <a:prstGeom prst="rect">
+                      <a:avLst/>
+                    </a:prstGeom>
+                  </pic:spPr>
+                </pic:pic>
+              </a:graphicData>
+            </a:graphic>
+          </wp:inline>
+        </w:drawing>
       </w:r>
     </w:p>
     <w:sectPr>
-      <w:headerReference w:type="default" r:id="rId8"/>
-      <w:footerReference w:type="default" r:id="rId9"/>
-      <w:pgSz w:w="11906" w:h="16838"/>
-      <w:pgMar w:top="1701" w:right="1134" w:bottom="1701" w:left="1134" w:header="708" w:footer="708" w:gutter="0"/>
+      <w:pgSz w:w="16838" w:h="11906" w:orient="landscape"/>
+      <w:pgMar w:top="1134" w:right="1701" w:bottom="1134" w:left="1701" w:header="708" w:footer="708" w:gutter="0"/>
       <w:cols w:space="708"/>
       <w:docGrid w:linePitch="360"/>
     </w:sectPr>
@@ -1313,7 +2128,7 @@
 </file>
 
 <file path=word/endnotes.xml><?xml version="1.0" encoding="utf-8"?>
-<w:endnotes xmlns:wpc="http://schemas.microsoft.com/office/word/2010/wordprocessingCanvas" xmlns:cx="http://schemas.microsoft.com/office/drawing/2014/chartex" xmlns:cx1="http://schemas.microsoft.com/office/drawing/2015/9/8/chartex" xmlns:cx2="http://schemas.microsoft.com/office/drawing/2015/10/21/chartex" xmlns:cx3="http://schemas.microsoft.com/office/drawing/2016/5/9/chartex" xmlns:cx4="http://schemas.microsoft.com/office/drawing/2016/5/10/chartex" xmlns:cx5="http://schemas.microsoft.com/office/drawing/2016/5/11/chartex" xmlns:mc="http://schemas.openxmlformats.org/markup-compatibility/2006" xmlns:o="urn:schemas-microsoft-com:office:office" xmlns:r="http://schemas.openxmlformats.org/officeDocument/2006/relationships" xmlns:m="http://schemas.openxmlformats.org/officeDocument/2006/math" xmlns:v="urn:schemas-microsoft-com:vml" xmlns:wp14="http://schemas.microsoft.com/office/word/2010/wordprocessingDrawing" xmlns:wp="http://schemas.openxmlformats.org/drawingml/2006/wordprocessingDrawing" xmlns:w10="urn:schemas-microsoft-com:office:word" xmlns:w="http://schemas.openxmlformats.org/wordprocessingml/2006/main" xmlns:w14="http://schemas.microsoft.com/office/word/2010/wordml" xmlns:w15="http://schemas.microsoft.com/office/word/2012/wordml" xmlns:w16se="http://schemas.microsoft.com/office/word/2015/wordml/symex" xmlns:wpg="http://schemas.microsoft.com/office/word/2010/wordprocessingGroup" xmlns:wpi="http://schemas.microsoft.com/office/word/2010/wordprocessingInk" xmlns:wne="http://schemas.microsoft.com/office/word/2006/wordml" xmlns:wps="http://schemas.microsoft.com/office/word/2010/wordprocessingShape" mc:Ignorable="w14 w15 w16se wp14">
+<w:endnotes xmlns:wpc="http://schemas.microsoft.com/office/word/2010/wordprocessingCanvas" xmlns:mc="http://schemas.openxmlformats.org/markup-compatibility/2006" xmlns:o="urn:schemas-microsoft-com:office:office" xmlns:r="http://schemas.openxmlformats.org/officeDocument/2006/relationships" xmlns:m="http://schemas.openxmlformats.org/officeDocument/2006/math" xmlns:v="urn:schemas-microsoft-com:vml" xmlns:wp14="http://schemas.microsoft.com/office/word/2010/wordprocessingDrawing" xmlns:wp="http://schemas.openxmlformats.org/drawingml/2006/wordprocessingDrawing" xmlns:w10="urn:schemas-microsoft-com:office:word" xmlns:w="http://schemas.openxmlformats.org/wordprocessingml/2006/main" xmlns:w14="http://schemas.microsoft.com/office/word/2010/wordml" xmlns:w15="http://schemas.microsoft.com/office/word/2012/wordml" xmlns:wpg="http://schemas.microsoft.com/office/word/2010/wordprocessingGroup" xmlns:wpi="http://schemas.microsoft.com/office/word/2010/wordprocessingInk" xmlns:wne="http://schemas.microsoft.com/office/word/2006/wordml" xmlns:wps="http://schemas.microsoft.com/office/word/2010/wordprocessingShape" mc:Ignorable="w14 w15 wp14">
   <w:endnote w:type="separator" w:id="-1">
     <w:p>
       <w:pPr>
@@ -1338,7 +2153,7 @@
 </file>
 
 <file path=word/footer1.xml><?xml version="1.0" encoding="utf-8"?>
-<w:ftr xmlns:wpc="http://schemas.microsoft.com/office/word/2010/wordprocessingCanvas" xmlns:cx="http://schemas.microsoft.com/office/drawing/2014/chartex" xmlns:cx1="http://schemas.microsoft.com/office/drawing/2015/9/8/chartex" xmlns:cx2="http://schemas.microsoft.com/office/drawing/2015/10/21/chartex" xmlns:cx3="http://schemas.microsoft.com/office/drawing/2016/5/9/chartex" xmlns:cx4="http://schemas.microsoft.com/office/drawing/2016/5/10/chartex" xmlns:cx5="http://schemas.microsoft.com/office/drawing/2016/5/11/chartex" xmlns:mc="http://schemas.openxmlformats.org/markup-compatibility/2006" xmlns:o="urn:schemas-microsoft-com:office:office" xmlns:r="http://schemas.openxmlformats.org/officeDocument/2006/relationships" xmlns:m="http://schemas.openxmlformats.org/officeDocument/2006/math" xmlns:v="urn:schemas-microsoft-com:vml" xmlns:wp14="http://schemas.microsoft.com/office/word/2010/wordprocessingDrawing" xmlns:wp="http://schemas.openxmlformats.org/drawingml/2006/wordprocessingDrawing" xmlns:w10="urn:schemas-microsoft-com:office:word" xmlns:w="http://schemas.openxmlformats.org/wordprocessingml/2006/main" xmlns:w14="http://schemas.microsoft.com/office/word/2010/wordml" xmlns:w15="http://schemas.microsoft.com/office/word/2012/wordml" xmlns:w16se="http://schemas.microsoft.com/office/word/2015/wordml/symex" xmlns:wpg="http://schemas.microsoft.com/office/word/2010/wordprocessingGroup" xmlns:wpi="http://schemas.microsoft.com/office/word/2010/wordprocessingInk" xmlns:wne="http://schemas.microsoft.com/office/word/2006/wordml" xmlns:wps="http://schemas.microsoft.com/office/word/2010/wordprocessingShape" mc:Ignorable="w14 w15 w16se wp14">
+<w:ftr xmlns:wpc="http://schemas.microsoft.com/office/word/2010/wordprocessingCanvas" xmlns:mc="http://schemas.openxmlformats.org/markup-compatibility/2006" xmlns:o="urn:schemas-microsoft-com:office:office" xmlns:r="http://schemas.openxmlformats.org/officeDocument/2006/relationships" xmlns:m="http://schemas.openxmlformats.org/officeDocument/2006/math" xmlns:v="urn:schemas-microsoft-com:vml" xmlns:wp14="http://schemas.microsoft.com/office/word/2010/wordprocessingDrawing" xmlns:wp="http://schemas.openxmlformats.org/drawingml/2006/wordprocessingDrawing" xmlns:w10="urn:schemas-microsoft-com:office:word" xmlns:w="http://schemas.openxmlformats.org/wordprocessingml/2006/main" xmlns:w14="http://schemas.microsoft.com/office/word/2010/wordml" xmlns:w15="http://schemas.microsoft.com/office/word/2012/wordml" xmlns:wpg="http://schemas.microsoft.com/office/word/2010/wordprocessingGroup" xmlns:wpi="http://schemas.microsoft.com/office/word/2010/wordprocessingInk" xmlns:wne="http://schemas.microsoft.com/office/word/2006/wordml" xmlns:wps="http://schemas.microsoft.com/office/word/2010/wordprocessingShape" mc:Ignorable="w14 w15 wp14">
   <w:sdt>
     <w:sdtPr>
       <w:id w:val="-2109420598"/>
@@ -1367,13 +2182,13 @@
           <w:rPr>
             <w:noProof/>
           </w:rPr>
-          <w:t>3</w:t>
+          <w:t>4</w:t>
         </w:r>
         <w:r>
           <w:fldChar w:fldCharType="end"/>
         </w:r>
         <w:r>
-          <w:t>/3</w:t>
+          <w:t>/4</w:t>
         </w:r>
       </w:p>
     </w:sdtContent>
@@ -1387,7 +2202,7 @@
 </file>
 
 <file path=word/footnotes.xml><?xml version="1.0" encoding="utf-8"?>
-<w:footnotes xmlns:wpc="http://schemas.microsoft.com/office/word/2010/wordprocessingCanvas" xmlns:cx="http://schemas.microsoft.com/office/drawing/2014/chartex" xmlns:cx1="http://schemas.microsoft.com/office/drawing/2015/9/8/chartex" xmlns:cx2="http://schemas.microsoft.com/office/drawing/2015/10/21/chartex" xmlns:cx3="http://schemas.microsoft.com/office/drawing/2016/5/9/chartex" xmlns:cx4="http://schemas.microsoft.com/office/drawing/2016/5/10/chartex" xmlns:cx5="http://schemas.microsoft.com/office/drawing/2016/5/11/chartex" xmlns:mc="http://schemas.openxmlformats.org/markup-compatibility/2006" xmlns:o="urn:schemas-microsoft-com:office:office" xmlns:r="http://schemas.openxmlformats.org/officeDocument/2006/relationships" xmlns:m="http://schemas.openxmlformats.org/officeDocument/2006/math" xmlns:v="urn:schemas-microsoft-com:vml" xmlns:wp14="http://schemas.microsoft.com/office/word/2010/wordprocessingDrawing" xmlns:wp="http://schemas.openxmlformats.org/drawingml/2006/wordprocessingDrawing" xmlns:w10="urn:schemas-microsoft-com:office:word" xmlns:w="http://schemas.openxmlformats.org/wordprocessingml/2006/main" xmlns:w14="http://schemas.microsoft.com/office/word/2010/wordml" xmlns:w15="http://schemas.microsoft.com/office/word/2012/wordml" xmlns:w16se="http://schemas.microsoft.com/office/word/2015/wordml/symex" xmlns:wpg="http://schemas.microsoft.com/office/word/2010/wordprocessingGroup" xmlns:wpi="http://schemas.microsoft.com/office/word/2010/wordprocessingInk" xmlns:wne="http://schemas.microsoft.com/office/word/2006/wordml" xmlns:wps="http://schemas.microsoft.com/office/word/2010/wordprocessingShape" mc:Ignorable="w14 w15 w16se wp14">
+<w:footnotes xmlns:wpc="http://schemas.microsoft.com/office/word/2010/wordprocessingCanvas" xmlns:mc="http://schemas.openxmlformats.org/markup-compatibility/2006" xmlns:o="urn:schemas-microsoft-com:office:office" xmlns:r="http://schemas.openxmlformats.org/officeDocument/2006/relationships" xmlns:m="http://schemas.openxmlformats.org/officeDocument/2006/math" xmlns:v="urn:schemas-microsoft-com:vml" xmlns:wp14="http://schemas.microsoft.com/office/word/2010/wordprocessingDrawing" xmlns:wp="http://schemas.openxmlformats.org/drawingml/2006/wordprocessingDrawing" xmlns:w10="urn:schemas-microsoft-com:office:word" xmlns:w="http://schemas.openxmlformats.org/wordprocessingml/2006/main" xmlns:w14="http://schemas.microsoft.com/office/word/2010/wordml" xmlns:w15="http://schemas.microsoft.com/office/word/2012/wordml" xmlns:wpg="http://schemas.microsoft.com/office/word/2010/wordprocessingGroup" xmlns:wpi="http://schemas.microsoft.com/office/word/2010/wordprocessingInk" xmlns:wne="http://schemas.microsoft.com/office/word/2006/wordml" xmlns:wps="http://schemas.microsoft.com/office/word/2010/wordprocessingShape" mc:Ignorable="w14 w15 wp14">
   <w:footnote w:type="separator" w:id="-1">
     <w:p>
       <w:pPr>
@@ -1412,7 +2227,7 @@
 </file>
 
 <file path=word/header1.xml><?xml version="1.0" encoding="utf-8"?>
-<w:hdr xmlns:wpc="http://schemas.microsoft.com/office/word/2010/wordprocessingCanvas" xmlns:cx="http://schemas.microsoft.com/office/drawing/2014/chartex" xmlns:cx1="http://schemas.microsoft.com/office/drawing/2015/9/8/chartex" xmlns:cx2="http://schemas.microsoft.com/office/drawing/2015/10/21/chartex" xmlns:cx3="http://schemas.microsoft.com/office/drawing/2016/5/9/chartex" xmlns:cx4="http://schemas.microsoft.com/office/drawing/2016/5/10/chartex" xmlns:cx5="http://schemas.microsoft.com/office/drawing/2016/5/11/chartex" xmlns:mc="http://schemas.openxmlformats.org/markup-compatibility/2006" xmlns:o="urn:schemas-microsoft-com:office:office" xmlns:r="http://schemas.openxmlformats.org/officeDocument/2006/relationships" xmlns:m="http://schemas.openxmlformats.org/officeDocument/2006/math" xmlns:v="urn:schemas-microsoft-com:vml" xmlns:wp14="http://schemas.microsoft.com/office/word/2010/wordprocessingDrawing" xmlns:wp="http://schemas.openxmlformats.org/drawingml/2006/wordprocessingDrawing" xmlns:w10="urn:schemas-microsoft-com:office:word" xmlns:w="http://schemas.openxmlformats.org/wordprocessingml/2006/main" xmlns:w14="http://schemas.microsoft.com/office/word/2010/wordml" xmlns:w15="http://schemas.microsoft.com/office/word/2012/wordml" xmlns:w16se="http://schemas.microsoft.com/office/word/2015/wordml/symex" xmlns:wpg="http://schemas.microsoft.com/office/word/2010/wordprocessingGroup" xmlns:wpi="http://schemas.microsoft.com/office/word/2010/wordprocessingInk" xmlns:wne="http://schemas.microsoft.com/office/word/2006/wordml" xmlns:wps="http://schemas.microsoft.com/office/word/2010/wordprocessingShape" mc:Ignorable="w14 w15 w16se wp14">
+<w:hdr xmlns:wpc="http://schemas.microsoft.com/office/word/2010/wordprocessingCanvas" xmlns:mc="http://schemas.openxmlformats.org/markup-compatibility/2006" xmlns:o="urn:schemas-microsoft-com:office:office" xmlns:r="http://schemas.openxmlformats.org/officeDocument/2006/relationships" xmlns:m="http://schemas.openxmlformats.org/officeDocument/2006/math" xmlns:v="urn:schemas-microsoft-com:vml" xmlns:wp14="http://schemas.microsoft.com/office/word/2010/wordprocessingDrawing" xmlns:wp="http://schemas.openxmlformats.org/drawingml/2006/wordprocessingDrawing" xmlns:w10="urn:schemas-microsoft-com:office:word" xmlns:w="http://schemas.openxmlformats.org/wordprocessingml/2006/main" xmlns:w14="http://schemas.microsoft.com/office/word/2010/wordml" xmlns:w15="http://schemas.microsoft.com/office/word/2012/wordml" xmlns:wpg="http://schemas.microsoft.com/office/word/2010/wordprocessingGroup" xmlns:wpi="http://schemas.microsoft.com/office/word/2010/wordprocessingInk" xmlns:wne="http://schemas.microsoft.com/office/word/2006/wordml" xmlns:wps="http://schemas.microsoft.com/office/word/2010/wordprocessingShape" mc:Ignorable="w14 w15 wp14">
   <w:p>
     <w:pPr>
       <w:jc w:val="center"/>
@@ -1442,8 +2257,121 @@
 </file>
 
 <file path=word/numbering.xml><?xml version="1.0" encoding="utf-8"?>
-<w:numbering xmlns:wpc="http://schemas.microsoft.com/office/word/2010/wordprocessingCanvas" xmlns:cx="http://schemas.microsoft.com/office/drawing/2014/chartex" xmlns:cx1="http://schemas.microsoft.com/office/drawing/2015/9/8/chartex" xmlns:cx2="http://schemas.microsoft.com/office/drawing/2015/10/21/chartex" xmlns:cx3="http://schemas.microsoft.com/office/drawing/2016/5/9/chartex" xmlns:cx4="http://schemas.microsoft.com/office/drawing/2016/5/10/chartex" xmlns:cx5="http://schemas.microsoft.com/office/drawing/2016/5/11/chartex" xmlns:mc="http://schemas.openxmlformats.org/markup-compatibility/2006" xmlns:o="urn:schemas-microsoft-com:office:office" xmlns:r="http://schemas.openxmlformats.org/officeDocument/2006/relationships" xmlns:m="http://schemas.openxmlformats.org/officeDocument/2006/math" xmlns:v="urn:schemas-microsoft-com:vml" xmlns:wp14="http://schemas.microsoft.com/office/word/2010/wordprocessingDrawing" xmlns:wp="http://schemas.openxmlformats.org/drawingml/2006/wordprocessingDrawing" xmlns:w10="urn:schemas-microsoft-com:office:word" xmlns:w="http://schemas.openxmlformats.org/wordprocessingml/2006/main" xmlns:w14="http://schemas.microsoft.com/office/word/2010/wordml" xmlns:w15="http://schemas.microsoft.com/office/word/2012/wordml" xmlns:w16se="http://schemas.microsoft.com/office/word/2015/wordml/symex" xmlns:wpg="http://schemas.microsoft.com/office/word/2010/wordprocessingGroup" xmlns:wpi="http://schemas.microsoft.com/office/word/2010/wordprocessingInk" xmlns:wne="http://schemas.microsoft.com/office/word/2006/wordml" xmlns:wps="http://schemas.microsoft.com/office/word/2010/wordprocessingShape" mc:Ignorable="w14 w15 w16se wp14">
+<w:numbering xmlns:wpc="http://schemas.microsoft.com/office/word/2010/wordprocessingCanvas" xmlns:mc="http://schemas.openxmlformats.org/markup-compatibility/2006" xmlns:o="urn:schemas-microsoft-com:office:office" xmlns:r="http://schemas.openxmlformats.org/officeDocument/2006/relationships" xmlns:m="http://schemas.openxmlformats.org/officeDocument/2006/math" xmlns:v="urn:schemas-microsoft-com:vml" xmlns:wp14="http://schemas.microsoft.com/office/word/2010/wordprocessingDrawing" xmlns:wp="http://schemas.openxmlformats.org/drawingml/2006/wordprocessingDrawing" xmlns:w10="urn:schemas-microsoft-com:office:word" xmlns:w="http://schemas.openxmlformats.org/wordprocessingml/2006/main" xmlns:w14="http://schemas.microsoft.com/office/word/2010/wordml" xmlns:w15="http://schemas.microsoft.com/office/word/2012/wordml" xmlns:wpg="http://schemas.microsoft.com/office/word/2010/wordprocessingGroup" xmlns:wpi="http://schemas.microsoft.com/office/word/2010/wordprocessingInk" xmlns:wne="http://schemas.microsoft.com/office/word/2006/wordml" xmlns:wps="http://schemas.microsoft.com/office/word/2010/wordprocessingShape" mc:Ignorable="w14 w15 wp14">
   <w:abstractNum w:abstractNumId="0" w15:restartNumberingAfterBreak="0">
+    <w:nsid w:val="000561A9"/>
+    <w:multiLevelType w:val="hybridMultilevel"/>
+    <w:tmpl w:val="A476E172"/>
+    <w:lvl w:ilvl="0" w:tplc="04060001">
+      <w:start w:val="1"/>
+      <w:numFmt w:val="bullet"/>
+      <w:lvlText w:val=""/>
+      <w:lvlJc w:val="left"/>
+      <w:pPr>
+        <w:ind w:left="817" w:hanging="360"/>
+      </w:pPr>
+      <w:rPr>
+        <w:rFonts w:ascii="Symbol" w:hAnsi="Symbol" w:hint="default"/>
+      </w:rPr>
+    </w:lvl>
+    <w:lvl w:ilvl="1" w:tplc="04060003" w:tentative="1">
+      <w:start w:val="1"/>
+      <w:numFmt w:val="bullet"/>
+      <w:lvlText w:val="o"/>
+      <w:lvlJc w:val="left"/>
+      <w:pPr>
+        <w:ind w:left="1537" w:hanging="360"/>
+      </w:pPr>
+      <w:rPr>
+        <w:rFonts w:ascii="Courier New" w:hAnsi="Courier New" w:cs="Courier New" w:hint="default"/>
+      </w:rPr>
+    </w:lvl>
+    <w:lvl w:ilvl="2" w:tplc="04060005" w:tentative="1">
+      <w:start w:val="1"/>
+      <w:numFmt w:val="bullet"/>
+      <w:lvlText w:val=""/>
+      <w:lvlJc w:val="left"/>
+      <w:pPr>
+        <w:ind w:left="2257" w:hanging="360"/>
+      </w:pPr>
+      <w:rPr>
+        <w:rFonts w:ascii="Wingdings" w:hAnsi="Wingdings" w:hint="default"/>
+      </w:rPr>
+    </w:lvl>
+    <w:lvl w:ilvl="3" w:tplc="04060001" w:tentative="1">
+      <w:start w:val="1"/>
+      <w:numFmt w:val="bullet"/>
+      <w:lvlText w:val=""/>
+      <w:lvlJc w:val="left"/>
+      <w:pPr>
+        <w:ind w:left="2977" w:hanging="360"/>
+      </w:pPr>
+      <w:rPr>
+        <w:rFonts w:ascii="Symbol" w:hAnsi="Symbol" w:hint="default"/>
+      </w:rPr>
+    </w:lvl>
+    <w:lvl w:ilvl="4" w:tplc="04060003" w:tentative="1">
+      <w:start w:val="1"/>
+      <w:numFmt w:val="bullet"/>
+      <w:lvlText w:val="o"/>
+      <w:lvlJc w:val="left"/>
+      <w:pPr>
+        <w:ind w:left="3697" w:hanging="360"/>
+      </w:pPr>
+      <w:rPr>
+        <w:rFonts w:ascii="Courier New" w:hAnsi="Courier New" w:cs="Courier New" w:hint="default"/>
+      </w:rPr>
+    </w:lvl>
+    <w:lvl w:ilvl="5" w:tplc="04060005" w:tentative="1">
+      <w:start w:val="1"/>
+      <w:numFmt w:val="bullet"/>
+      <w:lvlText w:val=""/>
+      <w:lvlJc w:val="left"/>
+      <w:pPr>
+        <w:ind w:left="4417" w:hanging="360"/>
+      </w:pPr>
+      <w:rPr>
+        <w:rFonts w:ascii="Wingdings" w:hAnsi="Wingdings" w:hint="default"/>
+      </w:rPr>
+    </w:lvl>
+    <w:lvl w:ilvl="6" w:tplc="04060001" w:tentative="1">
+      <w:start w:val="1"/>
+      <w:numFmt w:val="bullet"/>
+      <w:lvlText w:val=""/>
+      <w:lvlJc w:val="left"/>
+      <w:pPr>
+        <w:ind w:left="5137" w:hanging="360"/>
+      </w:pPr>
+      <w:rPr>
+        <w:rFonts w:ascii="Symbol" w:hAnsi="Symbol" w:hint="default"/>
+      </w:rPr>
+    </w:lvl>
+    <w:lvl w:ilvl="7" w:tplc="04060003" w:tentative="1">
+      <w:start w:val="1"/>
+      <w:numFmt w:val="bullet"/>
+      <w:lvlText w:val="o"/>
+      <w:lvlJc w:val="left"/>
+      <w:pPr>
+        <w:ind w:left="5857" w:hanging="360"/>
+      </w:pPr>
+      <w:rPr>
+        <w:rFonts w:ascii="Courier New" w:hAnsi="Courier New" w:cs="Courier New" w:hint="default"/>
+      </w:rPr>
+    </w:lvl>
+    <w:lvl w:ilvl="8" w:tplc="04060005" w:tentative="1">
+      <w:start w:val="1"/>
+      <w:numFmt w:val="bullet"/>
+      <w:lvlText w:val=""/>
+      <w:lvlJc w:val="left"/>
+      <w:pPr>
+        <w:ind w:left="6577" w:hanging="360"/>
+      </w:pPr>
+      <w:rPr>
+        <w:rFonts w:ascii="Wingdings" w:hAnsi="Wingdings" w:hint="default"/>
+      </w:rPr>
+    </w:lvl>
+  </w:abstractNum>
+  <w:abstractNum w:abstractNumId="1" w15:restartNumberingAfterBreak="0">
     <w:nsid w:val="212A06EF"/>
     <w:multiLevelType w:val="hybridMultilevel"/>
     <w:tmpl w:val="786E7948"/>
@@ -1556,14 +2484,284 @@
       </w:rPr>
     </w:lvl>
   </w:abstractNum>
+  <w:abstractNum w:abstractNumId="2" w15:restartNumberingAfterBreak="0">
+    <w:nsid w:val="30F4341F"/>
+    <w:multiLevelType w:val="hybridMultilevel"/>
+    <w:tmpl w:val="ACD8659E"/>
+    <w:lvl w:ilvl="0" w:tplc="0406000F">
+      <w:start w:val="1"/>
+      <w:numFmt w:val="decimal"/>
+      <w:lvlText w:val="%1."/>
+      <w:lvlJc w:val="left"/>
+      <w:pPr>
+        <w:ind w:left="720" w:hanging="360"/>
+      </w:pPr>
+    </w:lvl>
+    <w:lvl w:ilvl="1" w:tplc="04060019">
+      <w:start w:val="1"/>
+      <w:numFmt w:val="lowerLetter"/>
+      <w:lvlText w:val="%2."/>
+      <w:lvlJc w:val="left"/>
+      <w:pPr>
+        <w:ind w:left="1440" w:hanging="360"/>
+      </w:pPr>
+    </w:lvl>
+    <w:lvl w:ilvl="2" w:tplc="0406001B" w:tentative="1">
+      <w:start w:val="1"/>
+      <w:numFmt w:val="lowerRoman"/>
+      <w:lvlText w:val="%3."/>
+      <w:lvlJc w:val="right"/>
+      <w:pPr>
+        <w:ind w:left="2160" w:hanging="180"/>
+      </w:pPr>
+    </w:lvl>
+    <w:lvl w:ilvl="3" w:tplc="0406000F" w:tentative="1">
+      <w:start w:val="1"/>
+      <w:numFmt w:val="decimal"/>
+      <w:lvlText w:val="%4."/>
+      <w:lvlJc w:val="left"/>
+      <w:pPr>
+        <w:ind w:left="2880" w:hanging="360"/>
+      </w:pPr>
+    </w:lvl>
+    <w:lvl w:ilvl="4" w:tplc="04060019" w:tentative="1">
+      <w:start w:val="1"/>
+      <w:numFmt w:val="lowerLetter"/>
+      <w:lvlText w:val="%5."/>
+      <w:lvlJc w:val="left"/>
+      <w:pPr>
+        <w:ind w:left="3600" w:hanging="360"/>
+      </w:pPr>
+    </w:lvl>
+    <w:lvl w:ilvl="5" w:tplc="0406001B" w:tentative="1">
+      <w:start w:val="1"/>
+      <w:numFmt w:val="lowerRoman"/>
+      <w:lvlText w:val="%6."/>
+      <w:lvlJc w:val="right"/>
+      <w:pPr>
+        <w:ind w:left="4320" w:hanging="180"/>
+      </w:pPr>
+    </w:lvl>
+    <w:lvl w:ilvl="6" w:tplc="0406000F" w:tentative="1">
+      <w:start w:val="1"/>
+      <w:numFmt w:val="decimal"/>
+      <w:lvlText w:val="%7."/>
+      <w:lvlJc w:val="left"/>
+      <w:pPr>
+        <w:ind w:left="5040" w:hanging="360"/>
+      </w:pPr>
+    </w:lvl>
+    <w:lvl w:ilvl="7" w:tplc="04060019" w:tentative="1">
+      <w:start w:val="1"/>
+      <w:numFmt w:val="lowerLetter"/>
+      <w:lvlText w:val="%8."/>
+      <w:lvlJc w:val="left"/>
+      <w:pPr>
+        <w:ind w:left="5760" w:hanging="360"/>
+      </w:pPr>
+    </w:lvl>
+    <w:lvl w:ilvl="8" w:tplc="0406001B" w:tentative="1">
+      <w:start w:val="1"/>
+      <w:numFmt w:val="lowerRoman"/>
+      <w:lvlText w:val="%9."/>
+      <w:lvlJc w:val="right"/>
+      <w:pPr>
+        <w:ind w:left="6480" w:hanging="180"/>
+      </w:pPr>
+    </w:lvl>
+  </w:abstractNum>
+  <w:abstractNum w:abstractNumId="3" w15:restartNumberingAfterBreak="0">
+    <w:nsid w:val="52280B3D"/>
+    <w:multiLevelType w:val="hybridMultilevel"/>
+    <w:tmpl w:val="A58EB26E"/>
+    <w:lvl w:ilvl="0" w:tplc="0406000F">
+      <w:start w:val="1"/>
+      <w:numFmt w:val="decimal"/>
+      <w:lvlText w:val="%1."/>
+      <w:lvlJc w:val="left"/>
+      <w:pPr>
+        <w:ind w:left="720" w:hanging="360"/>
+      </w:pPr>
+    </w:lvl>
+    <w:lvl w:ilvl="1" w:tplc="04060019" w:tentative="1">
+      <w:start w:val="1"/>
+      <w:numFmt w:val="lowerLetter"/>
+      <w:lvlText w:val="%2."/>
+      <w:lvlJc w:val="left"/>
+      <w:pPr>
+        <w:ind w:left="1440" w:hanging="360"/>
+      </w:pPr>
+    </w:lvl>
+    <w:lvl w:ilvl="2" w:tplc="0406001B" w:tentative="1">
+      <w:start w:val="1"/>
+      <w:numFmt w:val="lowerRoman"/>
+      <w:lvlText w:val="%3."/>
+      <w:lvlJc w:val="right"/>
+      <w:pPr>
+        <w:ind w:left="2160" w:hanging="180"/>
+      </w:pPr>
+    </w:lvl>
+    <w:lvl w:ilvl="3" w:tplc="0406000F" w:tentative="1">
+      <w:start w:val="1"/>
+      <w:numFmt w:val="decimal"/>
+      <w:lvlText w:val="%4."/>
+      <w:lvlJc w:val="left"/>
+      <w:pPr>
+        <w:ind w:left="2880" w:hanging="360"/>
+      </w:pPr>
+    </w:lvl>
+    <w:lvl w:ilvl="4" w:tplc="04060019" w:tentative="1">
+      <w:start w:val="1"/>
+      <w:numFmt w:val="lowerLetter"/>
+      <w:lvlText w:val="%5."/>
+      <w:lvlJc w:val="left"/>
+      <w:pPr>
+        <w:ind w:left="3600" w:hanging="360"/>
+      </w:pPr>
+    </w:lvl>
+    <w:lvl w:ilvl="5" w:tplc="0406001B" w:tentative="1">
+      <w:start w:val="1"/>
+      <w:numFmt w:val="lowerRoman"/>
+      <w:lvlText w:val="%6."/>
+      <w:lvlJc w:val="right"/>
+      <w:pPr>
+        <w:ind w:left="4320" w:hanging="180"/>
+      </w:pPr>
+    </w:lvl>
+    <w:lvl w:ilvl="6" w:tplc="0406000F" w:tentative="1">
+      <w:start w:val="1"/>
+      <w:numFmt w:val="decimal"/>
+      <w:lvlText w:val="%7."/>
+      <w:lvlJc w:val="left"/>
+      <w:pPr>
+        <w:ind w:left="5040" w:hanging="360"/>
+      </w:pPr>
+    </w:lvl>
+    <w:lvl w:ilvl="7" w:tplc="04060019" w:tentative="1">
+      <w:start w:val="1"/>
+      <w:numFmt w:val="lowerLetter"/>
+      <w:lvlText w:val="%8."/>
+      <w:lvlJc w:val="left"/>
+      <w:pPr>
+        <w:ind w:left="5760" w:hanging="360"/>
+      </w:pPr>
+    </w:lvl>
+    <w:lvl w:ilvl="8" w:tplc="0406001B" w:tentative="1">
+      <w:start w:val="1"/>
+      <w:numFmt w:val="lowerRoman"/>
+      <w:lvlText w:val="%9."/>
+      <w:lvlJc w:val="right"/>
+      <w:pPr>
+        <w:ind w:left="6480" w:hanging="180"/>
+      </w:pPr>
+    </w:lvl>
+  </w:abstractNum>
+  <w:abstractNum w:abstractNumId="4" w15:restartNumberingAfterBreak="0">
+    <w:nsid w:val="6FA31A4F"/>
+    <w:multiLevelType w:val="hybridMultilevel"/>
+    <w:tmpl w:val="04E8A94C"/>
+    <w:lvl w:ilvl="0" w:tplc="0406000F">
+      <w:start w:val="1"/>
+      <w:numFmt w:val="decimal"/>
+      <w:lvlText w:val="%1."/>
+      <w:lvlJc w:val="left"/>
+      <w:pPr>
+        <w:ind w:left="1537" w:hanging="360"/>
+      </w:pPr>
+    </w:lvl>
+    <w:lvl w:ilvl="1" w:tplc="04060019" w:tentative="1">
+      <w:start w:val="1"/>
+      <w:numFmt w:val="lowerLetter"/>
+      <w:lvlText w:val="%2."/>
+      <w:lvlJc w:val="left"/>
+      <w:pPr>
+        <w:ind w:left="2257" w:hanging="360"/>
+      </w:pPr>
+    </w:lvl>
+    <w:lvl w:ilvl="2" w:tplc="0406001B" w:tentative="1">
+      <w:start w:val="1"/>
+      <w:numFmt w:val="lowerRoman"/>
+      <w:lvlText w:val="%3."/>
+      <w:lvlJc w:val="right"/>
+      <w:pPr>
+        <w:ind w:left="2977" w:hanging="180"/>
+      </w:pPr>
+    </w:lvl>
+    <w:lvl w:ilvl="3" w:tplc="0406000F" w:tentative="1">
+      <w:start w:val="1"/>
+      <w:numFmt w:val="decimal"/>
+      <w:lvlText w:val="%4."/>
+      <w:lvlJc w:val="left"/>
+      <w:pPr>
+        <w:ind w:left="3697" w:hanging="360"/>
+      </w:pPr>
+    </w:lvl>
+    <w:lvl w:ilvl="4" w:tplc="04060019" w:tentative="1">
+      <w:start w:val="1"/>
+      <w:numFmt w:val="lowerLetter"/>
+      <w:lvlText w:val="%5."/>
+      <w:lvlJc w:val="left"/>
+      <w:pPr>
+        <w:ind w:left="4417" w:hanging="360"/>
+      </w:pPr>
+    </w:lvl>
+    <w:lvl w:ilvl="5" w:tplc="0406001B" w:tentative="1">
+      <w:start w:val="1"/>
+      <w:numFmt w:val="lowerRoman"/>
+      <w:lvlText w:val="%6."/>
+      <w:lvlJc w:val="right"/>
+      <w:pPr>
+        <w:ind w:left="5137" w:hanging="180"/>
+      </w:pPr>
+    </w:lvl>
+    <w:lvl w:ilvl="6" w:tplc="0406000F" w:tentative="1">
+      <w:start w:val="1"/>
+      <w:numFmt w:val="decimal"/>
+      <w:lvlText w:val="%7."/>
+      <w:lvlJc w:val="left"/>
+      <w:pPr>
+        <w:ind w:left="5857" w:hanging="360"/>
+      </w:pPr>
+    </w:lvl>
+    <w:lvl w:ilvl="7" w:tplc="04060019" w:tentative="1">
+      <w:start w:val="1"/>
+      <w:numFmt w:val="lowerLetter"/>
+      <w:lvlText w:val="%8."/>
+      <w:lvlJc w:val="left"/>
+      <w:pPr>
+        <w:ind w:left="6577" w:hanging="360"/>
+      </w:pPr>
+    </w:lvl>
+    <w:lvl w:ilvl="8" w:tplc="0406001B" w:tentative="1">
+      <w:start w:val="1"/>
+      <w:numFmt w:val="lowerRoman"/>
+      <w:lvlText w:val="%9."/>
+      <w:lvlJc w:val="right"/>
+      <w:pPr>
+        <w:ind w:left="7297" w:hanging="180"/>
+      </w:pPr>
+    </w:lvl>
+  </w:abstractNum>
   <w:num w:numId="1">
+    <w:abstractNumId w:val="1"/>
+  </w:num>
+  <w:num w:numId="2">
     <w:abstractNumId w:val="0"/>
+  </w:num>
+  <w:num w:numId="3">
+    <w:abstractNumId w:val="4"/>
+  </w:num>
+  <w:num w:numId="4">
+    <w:abstractNumId w:val="3"/>
+  </w:num>
+  <w:num w:numId="5">
+    <w:abstractNumId w:val="2"/>
   </w:num>
 </w:numbering>
 </file>
 
 <file path=word/styles.xml><?xml version="1.0" encoding="utf-8"?>
-<w:styles xmlns:mc="http://schemas.openxmlformats.org/markup-compatibility/2006" xmlns:r="http://schemas.openxmlformats.org/officeDocument/2006/relationships" xmlns:w="http://schemas.openxmlformats.org/wordprocessingml/2006/main" xmlns:w14="http://schemas.microsoft.com/office/word/2010/wordml" xmlns:w15="http://schemas.microsoft.com/office/word/2012/wordml" xmlns:w16se="http://schemas.microsoft.com/office/word/2015/wordml/symex" mc:Ignorable="w14 w15 w16se">
+<w:styles xmlns:mc="http://schemas.openxmlformats.org/markup-compatibility/2006" xmlns:r="http://schemas.openxmlformats.org/officeDocument/2006/relationships" xmlns:w="http://schemas.openxmlformats.org/wordprocessingml/2006/main" xmlns:w14="http://schemas.microsoft.com/office/word/2010/wordml" xmlns:w15="http://schemas.microsoft.com/office/word/2012/wordml" mc:Ignorable="w14 w15">
   <w:docDefaults>
     <w:rPrDefault>
       <w:rPr>
@@ -1579,7 +2777,7 @@
       </w:pPr>
     </w:pPrDefault>
   </w:docDefaults>
-  <w:latentStyles w:defLockedState="0" w:defUIPriority="99" w:defSemiHidden="0" w:defUnhideWhenUsed="0" w:defQFormat="0" w:count="374">
+  <w:latentStyles w:defLockedState="0" w:defUIPriority="99" w:defSemiHidden="0" w:defUnhideWhenUsed="0" w:defQFormat="0" w:count="371">
     <w:lsdException w:name="Normal" w:uiPriority="0" w:qFormat="1"/>
     <w:lsdException w:name="heading 1" w:uiPriority="9" w:qFormat="1"/>
     <w:lsdException w:name="heading 2" w:semiHidden="1" w:uiPriority="9" w:unhideWhenUsed="1" w:qFormat="1"/>
@@ -1951,9 +3149,6 @@
     <w:lsdException w:name="List Table 5 Dark Accent 6" w:uiPriority="50"/>
     <w:lsdException w:name="List Table 6 Colorful Accent 6" w:uiPriority="51"/>
     <w:lsdException w:name="List Table 7 Colorful Accent 6" w:uiPriority="52"/>
-    <w:lsdException w:name="Mention" w:semiHidden="1" w:unhideWhenUsed="1"/>
-    <w:lsdException w:name="Smart Hyperlink" w:semiHidden="1" w:unhideWhenUsed="1"/>
-    <w:lsdException w:name="Hashtag" w:semiHidden="1" w:unhideWhenUsed="1"/>
   </w:latentStyles>
   <w:style w:type="paragraph" w:default="1" w:styleId="Normal">
     <w:name w:val="Normal"/>
@@ -1978,6 +3173,28 @@
       <w:color w:val="2E74B5" w:themeColor="accent1" w:themeShade="BF"/>
       <w:sz w:val="32"/>
       <w:szCs w:val="32"/>
+    </w:rPr>
+  </w:style>
+  <w:style w:type="paragraph" w:styleId="Overskrift2">
+    <w:name w:val="heading 2"/>
+    <w:basedOn w:val="Normal"/>
+    <w:next w:val="Normal"/>
+    <w:link w:val="Overskrift2Tegn"/>
+    <w:uiPriority w:val="9"/>
+    <w:unhideWhenUsed/>
+    <w:qFormat/>
+    <w:rsid w:val="00BD6983"/>
+    <w:pPr>
+      <w:keepNext/>
+      <w:keepLines/>
+      <w:spacing w:before="40" w:after="0"/>
+      <w:outlineLvl w:val="1"/>
+    </w:pPr>
+    <w:rPr>
+      <w:rFonts w:asciiTheme="majorHAnsi" w:eastAsiaTheme="majorEastAsia" w:hAnsiTheme="majorHAnsi" w:cstheme="majorBidi"/>
+      <w:color w:val="2E74B5" w:themeColor="accent1" w:themeShade="BF"/>
+      <w:sz w:val="26"/>
+      <w:szCs w:val="26"/>
     </w:rPr>
   </w:style>
   <w:style w:type="character" w:default="1" w:styleId="Standardskrifttypeiafsnit">
@@ -2111,6 +3328,32 @@
     <w:pPr>
       <w:ind w:left="720"/>
       <w:contextualSpacing/>
+    </w:pPr>
+  </w:style>
+  <w:style w:type="character" w:customStyle="1" w:styleId="Overskrift2Tegn">
+    <w:name w:val="Overskrift 2 Tegn"/>
+    <w:basedOn w:val="Standardskrifttypeiafsnit"/>
+    <w:link w:val="Overskrift2"/>
+    <w:uiPriority w:val="9"/>
+    <w:rsid w:val="00BD6983"/>
+    <w:rPr>
+      <w:rFonts w:asciiTheme="majorHAnsi" w:eastAsiaTheme="majorEastAsia" w:hAnsiTheme="majorHAnsi" w:cstheme="majorBidi"/>
+      <w:color w:val="2E74B5" w:themeColor="accent1" w:themeShade="BF"/>
+      <w:sz w:val="26"/>
+      <w:szCs w:val="26"/>
+    </w:rPr>
+  </w:style>
+  <w:style w:type="paragraph" w:styleId="Indholdsfortegnelse2">
+    <w:name w:val="toc 2"/>
+    <w:basedOn w:val="Normal"/>
+    <w:next w:val="Normal"/>
+    <w:autoRedefine/>
+    <w:uiPriority w:val="39"/>
+    <w:unhideWhenUsed/>
+    <w:rsid w:val="00D03ACB"/>
+    <w:pPr>
+      <w:spacing w:after="100"/>
+      <w:ind w:left="220"/>
     </w:pPr>
   </w:style>
 </w:styles>
@@ -2416,7 +3659,7 @@
 </file>
 
 <file path=customXml/itemProps1.xml><?xml version="1.0" encoding="utf-8"?>
-<ds:datastoreItem xmlns:ds="http://schemas.openxmlformats.org/officeDocument/2006/customXml" ds:itemID="{8E448CB0-078E-45BF-80BE-2B9E77131E7A}">
+<ds:datastoreItem xmlns:ds="http://schemas.openxmlformats.org/officeDocument/2006/customXml" ds:itemID="{2FC69AB3-D985-4324-8305-2E804DD37875}">
   <ds:schemaRefs>
     <ds:schemaRef ds:uri="http://schemas.openxmlformats.org/officeDocument/2006/bibliography"/>
   </ds:schemaRefs>

</xml_diff>